<commit_message>
fixt tabel in functional design
</commit_message>
<xml_diff>
--- a/public/Documentatie/Functioneel Ontwerp.docx
+++ b/public/Documentatie/Functioneel Ontwerp.docx
@@ -7,6 +7,9 @@
         <w:pStyle w:val="Geenafstand"/>
       </w:pPr>
       <w:r>
+        <w:rPr>
+          <w:noProof/>
+        </w:rPr>
         <mc:AlternateContent>
           <mc:Choice Requires="wpg">
             <w:drawing>
@@ -3730,6 +3733,9 @@
         </mc:AlternateContent>
       </w:r>
       <w:r>
+        <w:rPr>
+          <w:noProof/>
+        </w:rPr>
         <mc:AlternateContent>
           <mc:Choice Requires="wps">
             <w:drawing>
@@ -3867,6 +3873,9 @@
         </w:rPr>
       </w:pPr>
       <w:r>
+        <w:rPr>
+          <w:noProof/>
+        </w:rPr>
         <mc:AlternateContent>
           <mc:Choice Requires="wps">
             <w:drawing>
@@ -5653,12 +5662,7 @@
     <w:p/>
     <w:p>
       <w:r>
-        <w:t>Hierna zal worden uitgelegd welk</w:t>
-      </w:r>
-      <w:bookmarkStart w:id="12" w:name="_GoBack"/>
-      <w:bookmarkEnd w:id="12"/>
-      <w:r>
-        <w:t>e functionaliteiten er per pagina toegepast zijn. Hierbij word de denkwijzen van de ontwikkelaar verwoord in een technische wijzen.</w:t>
+        <w:t>Hierna zal worden uitgelegd welke functionaliteiten er per pagina toegepast zijn. Hierbij word de denkwijzen van de ontwikkelaar verwoord in een technische wijzen.</w:t>
       </w:r>
       <w:r>
         <w:br/>
@@ -5668,19 +5672,19 @@
       <w:pPr>
         <w:pStyle w:val="Kop1"/>
       </w:pPr>
-      <w:bookmarkStart w:id="13" w:name="Applicatie_Website_59365971178"/>
-      <w:bookmarkEnd w:id="13"/>
+      <w:bookmarkStart w:id="12" w:name="Applicatie_Website_59365971178"/>
+      <w:bookmarkEnd w:id="12"/>
       <w:r>
         <w:br w:type="page"/>
       </w:r>
-      <w:bookmarkStart w:id="14" w:name="_Toc484135664"/>
-      <w:bookmarkStart w:id="15" w:name="_Toc484138455"/>
+      <w:bookmarkStart w:id="13" w:name="_Toc484135664"/>
+      <w:bookmarkStart w:id="14" w:name="_Toc484138455"/>
       <w:r>
         <w:lastRenderedPageBreak/>
         <w:t>Risico’s en grenzen</w:t>
       </w:r>
+      <w:bookmarkEnd w:id="13"/>
       <w:bookmarkEnd w:id="14"/>
-      <w:bookmarkEnd w:id="15"/>
       <w:r>
         <w:t xml:space="preserve"> </w:t>
       </w:r>
@@ -5696,18 +5700,18 @@
           <w:rFonts w:ascii="Proxima Nova Rg" w:hAnsi="Proxima Nova Rg"/>
         </w:rPr>
       </w:pPr>
-      <w:bookmarkStart w:id="16" w:name="Scenario_s_2834946394349338_99_813318889"/>
-      <w:bookmarkStart w:id="17" w:name="_Toc484135665"/>
-      <w:bookmarkStart w:id="18" w:name="_Toc484138456"/>
-      <w:bookmarkEnd w:id="16"/>
+      <w:bookmarkStart w:id="15" w:name="Scenario_s_2834946394349338_99_813318889"/>
+      <w:bookmarkStart w:id="16" w:name="_Toc484135665"/>
+      <w:bookmarkStart w:id="17" w:name="_Toc484138456"/>
+      <w:bookmarkEnd w:id="15"/>
       <w:r>
         <w:rPr>
           <w:rFonts w:ascii="Proxima Nova Rg" w:hAnsi="Proxima Nova Rg"/>
         </w:rPr>
         <w:t>Scenario's</w:t>
       </w:r>
+      <w:bookmarkEnd w:id="16"/>
       <w:bookmarkEnd w:id="17"/>
-      <w:bookmarkEnd w:id="18"/>
     </w:p>
     <w:p>
       <w:r>
@@ -5742,18 +5746,18 @@
           <w:rFonts w:ascii="Proxima Nova Rg" w:hAnsi="Proxima Nova Rg"/>
         </w:rPr>
       </w:pPr>
-      <w:bookmarkStart w:id="19" w:name="Structuur_Sitemaps_34481857744"/>
-      <w:bookmarkStart w:id="20" w:name="_Toc484135666"/>
-      <w:bookmarkStart w:id="21" w:name="_Toc484138457"/>
-      <w:bookmarkEnd w:id="19"/>
+      <w:bookmarkStart w:id="18" w:name="Structuur_Sitemaps_34481857744"/>
+      <w:bookmarkStart w:id="19" w:name="_Toc484135666"/>
+      <w:bookmarkStart w:id="20" w:name="_Toc484138457"/>
+      <w:bookmarkEnd w:id="18"/>
       <w:r>
         <w:rPr>
           <w:rFonts w:ascii="Proxima Nova Rg" w:hAnsi="Proxima Nova Rg"/>
         </w:rPr>
         <w:t>Structuur / Sitemaps</w:t>
       </w:r>
+      <w:bookmarkEnd w:id="19"/>
       <w:bookmarkEnd w:id="20"/>
-      <w:bookmarkEnd w:id="21"/>
       <w:r>
         <w:rPr>
           <w:rFonts w:ascii="Proxima Nova Rg" w:hAnsi="Proxima Nova Rg"/>
@@ -5778,11 +5782,11 @@
           <w:numId w:val="10"/>
         </w:numPr>
       </w:pPr>
-      <w:bookmarkStart w:id="22" w:name="_Toc484138458"/>
+      <w:bookmarkStart w:id="21" w:name="_Toc484138458"/>
       <w:r>
         <w:t>Database ontwerpen</w:t>
       </w:r>
-      <w:bookmarkEnd w:id="22"/>
+      <w:bookmarkEnd w:id="21"/>
     </w:p>
     <w:p>
       <w:r>
@@ -5801,6 +5805,9 @@
     <w:p/>
     <w:p>
       <w:r>
+        <w:rPr>
+          <w:noProof/>
+        </w:rPr>
         <mc:AlternateContent>
           <mc:Choice Requires="wps">
             <w:drawing>
@@ -5848,36 +5855,26 @@
                                 <w:szCs w:val="24"/>
                               </w:rPr>
                             </w:pPr>
+                            <w:bookmarkStart w:id="22" w:name="_Ref484113381"/>
                             <w:bookmarkStart w:id="23" w:name="_Ref484113358"/>
-                            <w:bookmarkStart w:id="24" w:name="_Ref484113381"/>
                             <w:r>
                               <w:t xml:space="preserve">Figuur </w:t>
                             </w:r>
-                            <w:r>
-                              <w:fldChar w:fldCharType="begin"/>
-                            </w:r>
-                            <w:r>
-                              <w:instrText xml:space="preserve"> SEQ Figuur \* ARABIC </w:instrText>
-                            </w:r>
-                            <w:r>
-                              <w:fldChar w:fldCharType="separate"/>
-                            </w:r>
-                            <w:r>
-                              <w:rPr>
-                                <w:noProof/>
-                              </w:rPr>
-                              <w:t>1</w:t>
-                            </w:r>
-                            <w:r>
-                              <w:fldChar w:fldCharType="end"/>
-                            </w:r>
-                            <w:bookmarkStart w:id="25" w:name="_Ref484113369"/>
-                            <w:bookmarkEnd w:id="24"/>
+                            <w:fldSimple w:instr=" SEQ Figuur \* ARABIC ">
+                              <w:r>
+                                <w:rPr>
+                                  <w:noProof/>
+                                </w:rPr>
+                                <w:t>1</w:t>
+                              </w:r>
+                            </w:fldSimple>
+                            <w:bookmarkStart w:id="24" w:name="_Ref484113369"/>
+                            <w:bookmarkEnd w:id="22"/>
                             <w:r>
                               <w:t>-Proces om assessor te worden</w:t>
                             </w:r>
                             <w:bookmarkEnd w:id="23"/>
-                            <w:bookmarkEnd w:id="25"/>
+                            <w:bookmarkEnd w:id="24"/>
                           </w:p>
                         </w:txbxContent>
                       </wps:txbx>
@@ -5908,36 +5905,26 @@
                           <w:szCs w:val="24"/>
                         </w:rPr>
                       </w:pPr>
+                      <w:bookmarkStart w:id="25" w:name="_Ref484113381"/>
                       <w:bookmarkStart w:id="26" w:name="_Ref484113358"/>
-                      <w:bookmarkStart w:id="27" w:name="_Ref484113381"/>
                       <w:r>
                         <w:t xml:space="preserve">Figuur </w:t>
                       </w:r>
-                      <w:r>
-                        <w:fldChar w:fldCharType="begin"/>
-                      </w:r>
-                      <w:r>
-                        <w:instrText xml:space="preserve"> SEQ Figuur \* ARABIC </w:instrText>
-                      </w:r>
-                      <w:r>
-                        <w:fldChar w:fldCharType="separate"/>
-                      </w:r>
-                      <w:r>
-                        <w:rPr>
-                          <w:noProof/>
-                        </w:rPr>
-                        <w:t>1</w:t>
-                      </w:r>
-                      <w:r>
-                        <w:fldChar w:fldCharType="end"/>
-                      </w:r>
-                      <w:bookmarkStart w:id="28" w:name="_Ref484113369"/>
-                      <w:bookmarkEnd w:id="27"/>
+                      <w:fldSimple w:instr=" SEQ Figuur \* ARABIC ">
+                        <w:r>
+                          <w:rPr>
+                            <w:noProof/>
+                          </w:rPr>
+                          <w:t>1</w:t>
+                        </w:r>
+                      </w:fldSimple>
+                      <w:bookmarkStart w:id="27" w:name="_Ref484113369"/>
+                      <w:bookmarkEnd w:id="25"/>
                       <w:r>
                         <w:t>-Proces om assessor te worden</w:t>
                       </w:r>
                       <w:bookmarkEnd w:id="26"/>
-                      <w:bookmarkEnd w:id="28"/>
+                      <w:bookmarkEnd w:id="27"/>
                     </w:p>
                   </w:txbxContent>
                 </v:textbox>
@@ -5948,6 +5935,9 @@
         </mc:AlternateContent>
       </w:r>
       <w:r>
+        <w:rPr>
+          <w:noProof/>
+        </w:rPr>
         <w:drawing>
           <wp:anchor distT="0" distB="0" distL="114300" distR="114300" simplePos="0" relativeHeight="251659776" behindDoc="0" locked="0" layoutInCell="1" allowOverlap="1">
             <wp:simplePos x="0" y="0"/>
@@ -6000,12 +5990,12 @@
           <w:numId w:val="10"/>
         </w:numPr>
       </w:pPr>
-      <w:bookmarkStart w:id="29" w:name="_Toc484138459"/>
+      <w:bookmarkStart w:id="28" w:name="_Toc484138459"/>
       <w:r>
         <w:lastRenderedPageBreak/>
         <w:t>Database realiseren</w:t>
       </w:r>
-      <w:bookmarkEnd w:id="29"/>
+      <w:bookmarkEnd w:id="28"/>
     </w:p>
     <w:p>
       <w:r>
@@ -6057,11 +6047,14 @@
           <w:rFonts w:ascii="Proxima Nova Rg" w:hAnsi="Proxima Nova Rg"/>
         </w:rPr>
       </w:pPr>
-      <w:bookmarkStart w:id="30" w:name="Functionaliteit_per_pagina_703_136649763"/>
-      <w:bookmarkStart w:id="31" w:name="_Toc484135667"/>
-      <w:bookmarkStart w:id="32" w:name="_Toc484138460"/>
-      <w:bookmarkEnd w:id="30"/>
+      <w:bookmarkStart w:id="29" w:name="Functionaliteit_per_pagina_703_136649763"/>
+      <w:bookmarkStart w:id="30" w:name="_Toc484135667"/>
+      <w:bookmarkStart w:id="31" w:name="_Toc484138460"/>
+      <w:bookmarkEnd w:id="29"/>
       <w:r>
+        <w:rPr>
+          <w:noProof/>
+        </w:rPr>
         <mc:AlternateContent>
           <mc:Choice Requires="wps">
             <w:drawing>
@@ -6120,24 +6113,14 @@
                             <w:r>
                               <w:t xml:space="preserve">Figuur </w:t>
                             </w:r>
-                            <w:r>
-                              <w:fldChar w:fldCharType="begin"/>
-                            </w:r>
-                            <w:r>
-                              <w:instrText xml:space="preserve"> SEQ Figuur \* ARABIC </w:instrText>
-                            </w:r>
-                            <w:r>
-                              <w:fldChar w:fldCharType="separate"/>
-                            </w:r>
-                            <w:r>
-                              <w:rPr>
-                                <w:noProof/>
-                              </w:rPr>
-                              <w:t>2</w:t>
-                            </w:r>
-                            <w:r>
-                              <w:fldChar w:fldCharType="end"/>
-                            </w:r>
+                            <w:fldSimple w:instr=" SEQ Figuur \* ARABIC ">
+                              <w:r>
+                                <w:rPr>
+                                  <w:noProof/>
+                                </w:rPr>
+                                <w:t>2</w:t>
+                              </w:r>
+                            </w:fldSimple>
                             <w:r>
                               <w:t>-ERD database schets</w:t>
                             </w:r>
@@ -6175,24 +6158,14 @@
                       <w:r>
                         <w:t xml:space="preserve">Figuur </w:t>
                       </w:r>
-                      <w:r>
-                        <w:fldChar w:fldCharType="begin"/>
-                      </w:r>
-                      <w:r>
-                        <w:instrText xml:space="preserve"> SEQ Figuur \* ARABIC </w:instrText>
-                      </w:r>
-                      <w:r>
-                        <w:fldChar w:fldCharType="separate"/>
-                      </w:r>
-                      <w:r>
-                        <w:rPr>
-                          <w:noProof/>
-                        </w:rPr>
-                        <w:t>2</w:t>
-                      </w:r>
-                      <w:r>
-                        <w:fldChar w:fldCharType="end"/>
-                      </w:r>
+                      <w:fldSimple w:instr=" SEQ Figuur \* ARABIC ">
+                        <w:r>
+                          <w:rPr>
+                            <w:noProof/>
+                          </w:rPr>
+                          <w:t>2</w:t>
+                        </w:r>
+                      </w:fldSimple>
                       <w:r>
                         <w:t>-ERD database schets</w:t>
                       </w:r>
@@ -6206,6 +6179,9 @@
         </mc:AlternateContent>
       </w:r>
       <w:r>
+        <w:rPr>
+          <w:noProof/>
+        </w:rPr>
         <w:drawing>
           <wp:anchor distT="0" distB="0" distL="114300" distR="114300" simplePos="0" relativeHeight="251662848" behindDoc="1" locked="0" layoutInCell="1" allowOverlap="1">
             <wp:simplePos x="0" y="0"/>
@@ -6283,8 +6259,8 @@
         <w:lastRenderedPageBreak/>
         <w:t>Functionaliteit per Pagina</w:t>
       </w:r>
+      <w:bookmarkEnd w:id="30"/>
       <w:bookmarkEnd w:id="31"/>
-      <w:bookmarkEnd w:id="32"/>
       <w:r>
         <w:rPr>
           <w:rFonts w:ascii="Proxima Nova Rg" w:hAnsi="Proxima Nova Rg"/>
@@ -6302,13 +6278,13 @@
       <w:pPr>
         <w:pStyle w:val="Kop2"/>
       </w:pPr>
-      <w:bookmarkStart w:id="33" w:name="_Toc484135668"/>
-      <w:bookmarkStart w:id="34" w:name="_Toc484138461"/>
+      <w:bookmarkStart w:id="32" w:name="_Toc484135668"/>
+      <w:bookmarkStart w:id="33" w:name="_Toc484138461"/>
       <w:r>
         <w:t>Navigatie</w:t>
       </w:r>
+      <w:bookmarkEnd w:id="32"/>
       <w:bookmarkEnd w:id="33"/>
-      <w:bookmarkEnd w:id="34"/>
     </w:p>
     <w:p>
       <w:r>
@@ -6329,6 +6305,9 @@
         <w:keepNext/>
       </w:pPr>
       <w:r>
+        <w:rPr>
+          <w:noProof/>
+        </w:rPr>
         <w:drawing>
           <wp:inline distT="0" distB="0" distL="0" distR="0">
             <wp:extent cx="4154133" cy="5851781"/>
@@ -6392,29 +6371,19 @@
       <w:pPr>
         <w:pStyle w:val="Bijschrift"/>
       </w:pPr>
-      <w:bookmarkStart w:id="35" w:name="_Ref484126403"/>
+      <w:bookmarkStart w:id="34" w:name="_Ref484126403"/>
       <w:r>
         <w:t xml:space="preserve">Figuur </w:t>
       </w:r>
-      <w:r>
-        <w:fldChar w:fldCharType="begin"/>
-      </w:r>
-      <w:r>
-        <w:instrText xml:space="preserve"> SEQ Figuur \* ARABIC </w:instrText>
-      </w:r>
-      <w:r>
-        <w:fldChar w:fldCharType="separate"/>
-      </w:r>
-      <w:r>
-        <w:rPr>
-          <w:noProof/>
-        </w:rPr>
-        <w:t>3</w:t>
-      </w:r>
-      <w:r>
-        <w:fldChar w:fldCharType="end"/>
-      </w:r>
-      <w:bookmarkEnd w:id="35"/>
+      <w:fldSimple w:instr=" SEQ Figuur \* ARABIC ">
+        <w:r>
+          <w:rPr>
+            <w:noProof/>
+          </w:rPr>
+          <w:t>3</w:t>
+        </w:r>
+      </w:fldSimple>
+      <w:bookmarkEnd w:id="34"/>
       <w:r>
         <w:t>-Schets navigeer structuur</w:t>
       </w:r>
@@ -6446,6 +6415,9 @@
         <w:shd w:val="clear" w:color="auto" w:fill="auto"/>
       </w:pPr>
       <w:r>
+        <w:rPr>
+          <w:noProof/>
+        </w:rPr>
         <w:drawing>
           <wp:anchor distT="0" distB="0" distL="114300" distR="114300" simplePos="0" relativeHeight="251665920" behindDoc="1" locked="0" layoutInCell="1" allowOverlap="1">
             <wp:simplePos x="0" y="0"/>
@@ -6606,6 +6578,9 @@
         <w:shd w:val="clear" w:color="auto" w:fill="auto"/>
       </w:pPr>
       <w:r>
+        <w:rPr>
+          <w:noProof/>
+        </w:rPr>
         <mc:AlternateContent>
           <mc:Choice Requires="wps">
             <w:drawing>
@@ -6656,24 +6631,14 @@
                             <w:r>
                               <w:t xml:space="preserve">Figuur </w:t>
                             </w:r>
-                            <w:r>
-                              <w:fldChar w:fldCharType="begin"/>
-                            </w:r>
-                            <w:r>
-                              <w:instrText xml:space="preserve"> SEQ Figuur \* ARABIC </w:instrText>
-                            </w:r>
-                            <w:r>
-                              <w:fldChar w:fldCharType="separate"/>
-                            </w:r>
-                            <w:r>
-                              <w:rPr>
-                                <w:noProof/>
-                              </w:rPr>
-                              <w:t>4</w:t>
-                            </w:r>
-                            <w:r>
-                              <w:fldChar w:fldCharType="end"/>
-                            </w:r>
+                            <w:fldSimple w:instr=" SEQ Figuur \* ARABIC ">
+                              <w:r>
+                                <w:rPr>
+                                  <w:noProof/>
+                                </w:rPr>
+                                <w:t>4</w:t>
+                              </w:r>
+                            </w:fldSimple>
                             <w:r>
                               <w:t>-Top navigatie weergaven</w:t>
                             </w:r>
@@ -6710,24 +6675,14 @@
                       <w:r>
                         <w:t xml:space="preserve">Figuur </w:t>
                       </w:r>
-                      <w:r>
-                        <w:fldChar w:fldCharType="begin"/>
-                      </w:r>
-                      <w:r>
-                        <w:instrText xml:space="preserve"> SEQ Figuur \* ARABIC </w:instrText>
-                      </w:r>
-                      <w:r>
-                        <w:fldChar w:fldCharType="separate"/>
-                      </w:r>
-                      <w:r>
-                        <w:rPr>
-                          <w:noProof/>
-                        </w:rPr>
-                        <w:t>4</w:t>
-                      </w:r>
-                      <w:r>
-                        <w:fldChar w:fldCharType="end"/>
-                      </w:r>
+                      <w:fldSimple w:instr=" SEQ Figuur \* ARABIC ">
+                        <w:r>
+                          <w:rPr>
+                            <w:noProof/>
+                          </w:rPr>
+                          <w:t>4</w:t>
+                        </w:r>
+                      </w:fldSimple>
                       <w:r>
                         <w:t>-Top navigatie weergaven</w:t>
                       </w:r>
@@ -6740,6 +6695,9 @@
         </mc:AlternateContent>
       </w:r>
       <w:r>
+        <w:rPr>
+          <w:noProof/>
+        </w:rPr>
         <w:drawing>
           <wp:anchor distT="0" distB="0" distL="114300" distR="114300" simplePos="0" relativeHeight="251670016" behindDoc="1" locked="0" layoutInCell="1" allowOverlap="1">
             <wp:simplePos x="0" y="0"/>
@@ -6816,6 +6774,9 @@
         </w:drawing>
       </w:r>
       <w:r>
+        <w:rPr>
+          <w:noProof/>
+        </w:rPr>
         <mc:AlternateContent>
           <mc:Choice Requires="wps">
             <w:drawing>
@@ -6866,24 +6827,14 @@
                             <w:r>
                               <w:t xml:space="preserve">Figuur </w:t>
                             </w:r>
-                            <w:r>
-                              <w:fldChar w:fldCharType="begin"/>
-                            </w:r>
-                            <w:r>
-                              <w:instrText xml:space="preserve"> SEQ Figuur \* ARABIC </w:instrText>
-                            </w:r>
-                            <w:r>
-                              <w:fldChar w:fldCharType="separate"/>
-                            </w:r>
-                            <w:r>
-                              <w:rPr>
-                                <w:noProof/>
-                              </w:rPr>
-                              <w:t>5</w:t>
-                            </w:r>
-                            <w:r>
-                              <w:fldChar w:fldCharType="end"/>
-                            </w:r>
+                            <w:fldSimple w:instr=" SEQ Figuur \* ARABIC ">
+                              <w:r>
+                                <w:rPr>
+                                  <w:noProof/>
+                                </w:rPr>
+                                <w:t>5</w:t>
+                              </w:r>
+                            </w:fldSimple>
                             <w:r>
                               <w:t>-Top navigatie component</w:t>
                             </w:r>
@@ -6920,24 +6871,14 @@
                       <w:r>
                         <w:t xml:space="preserve">Figuur </w:t>
                       </w:r>
-                      <w:r>
-                        <w:fldChar w:fldCharType="begin"/>
-                      </w:r>
-                      <w:r>
-                        <w:instrText xml:space="preserve"> SEQ Figuur \* ARABIC </w:instrText>
-                      </w:r>
-                      <w:r>
-                        <w:fldChar w:fldCharType="separate"/>
-                      </w:r>
-                      <w:r>
-                        <w:rPr>
-                          <w:noProof/>
-                        </w:rPr>
-                        <w:t>5</w:t>
-                      </w:r>
-                      <w:r>
-                        <w:fldChar w:fldCharType="end"/>
-                      </w:r>
+                      <w:fldSimple w:instr=" SEQ Figuur \* ARABIC ">
+                        <w:r>
+                          <w:rPr>
+                            <w:noProof/>
+                          </w:rPr>
+                          <w:t>5</w:t>
+                        </w:r>
+                      </w:fldSimple>
                       <w:r>
                         <w:t>-Top navigatie component</w:t>
                       </w:r>
@@ -6950,6 +6891,9 @@
         </mc:AlternateContent>
       </w:r>
       <w:r>
+        <w:rPr>
+          <w:noProof/>
+        </w:rPr>
         <w:drawing>
           <wp:anchor distT="0" distB="0" distL="114300" distR="114300" simplePos="0" relativeHeight="251668992" behindDoc="1" locked="0" layoutInCell="1" allowOverlap="1">
             <wp:simplePos x="0" y="0"/>
@@ -7045,6 +6989,9 @@
         </w:drawing>
       </w:r>
       <w:r>
+        <w:rPr>
+          <w:noProof/>
+        </w:rPr>
         <mc:AlternateContent>
           <mc:Choice Requires="wps">
             <w:drawing>
@@ -7092,29 +7039,19 @@
                                 <w:szCs w:val="24"/>
                               </w:rPr>
                             </w:pPr>
-                            <w:bookmarkStart w:id="36" w:name="_Ref484116150"/>
+                            <w:bookmarkStart w:id="35" w:name="_Ref484116150"/>
                             <w:r>
                               <w:t xml:space="preserve">Figuur </w:t>
                             </w:r>
-                            <w:r>
-                              <w:fldChar w:fldCharType="begin"/>
-                            </w:r>
-                            <w:r>
-                              <w:instrText xml:space="preserve"> SEQ Figuur \* ARABIC </w:instrText>
-                            </w:r>
-                            <w:r>
-                              <w:fldChar w:fldCharType="separate"/>
-                            </w:r>
-                            <w:r>
-                              <w:rPr>
-                                <w:noProof/>
-                              </w:rPr>
-                              <w:t>6</w:t>
-                            </w:r>
-                            <w:r>
-                              <w:fldChar w:fldCharType="end"/>
-                            </w:r>
-                            <w:bookmarkEnd w:id="36"/>
+                            <w:fldSimple w:instr=" SEQ Figuur \* ARABIC ">
+                              <w:r>
+                                <w:rPr>
+                                  <w:noProof/>
+                                </w:rPr>
+                                <w:t>6</w:t>
+                              </w:r>
+                            </w:fldSimple>
+                            <w:bookmarkEnd w:id="35"/>
                             <w:r>
                               <w:t>-Navigatie componenten</w:t>
                             </w:r>
@@ -7148,29 +7085,19 @@
                           <w:szCs w:val="24"/>
                         </w:rPr>
                       </w:pPr>
-                      <w:bookmarkStart w:id="37" w:name="_Ref484116150"/>
+                      <w:bookmarkStart w:id="36" w:name="_Ref484116150"/>
                       <w:r>
                         <w:t xml:space="preserve">Figuur </w:t>
                       </w:r>
-                      <w:r>
-                        <w:fldChar w:fldCharType="begin"/>
-                      </w:r>
-                      <w:r>
-                        <w:instrText xml:space="preserve"> SEQ Figuur \* ARABIC </w:instrText>
-                      </w:r>
-                      <w:r>
-                        <w:fldChar w:fldCharType="separate"/>
-                      </w:r>
-                      <w:r>
-                        <w:rPr>
-                          <w:noProof/>
-                        </w:rPr>
-                        <w:t>6</w:t>
-                      </w:r>
-                      <w:r>
-                        <w:fldChar w:fldCharType="end"/>
-                      </w:r>
-                      <w:bookmarkEnd w:id="37"/>
+                      <w:fldSimple w:instr=" SEQ Figuur \* ARABIC ">
+                        <w:r>
+                          <w:rPr>
+                            <w:noProof/>
+                          </w:rPr>
+                          <w:t>6</w:t>
+                        </w:r>
+                      </w:fldSimple>
+                      <w:bookmarkEnd w:id="36"/>
                       <w:r>
                         <w:t>-Navigatie componenten</w:t>
                       </w:r>
@@ -7198,6 +7125,7 @@
       </w:pPr>
       <w:r>
         <w:rPr>
+          <w:noProof/>
           <w:shd w:val="clear" w:color="auto" w:fill="auto"/>
         </w:rPr>
         <mc:AlternateContent>
@@ -7359,16 +7287,16 @@
           <w:rFonts w:ascii="Proxima Nova Rg" w:hAnsi="Proxima Nova Rg"/>
         </w:rPr>
       </w:pPr>
-      <w:bookmarkStart w:id="38" w:name="_Toc484135669"/>
-      <w:bookmarkStart w:id="39" w:name="_Toc484138462"/>
+      <w:bookmarkStart w:id="37" w:name="_Toc484135669"/>
+      <w:bookmarkStart w:id="38" w:name="_Toc484138462"/>
       <w:r>
         <w:rPr>
           <w:rFonts w:ascii="Proxima Nova Rg" w:hAnsi="Proxima Nova Rg"/>
         </w:rPr>
         <w:t>Authenticatieproces</w:t>
       </w:r>
+      <w:bookmarkEnd w:id="37"/>
       <w:bookmarkEnd w:id="38"/>
-      <w:bookmarkEnd w:id="39"/>
       <w:r>
         <w:rPr>
           <w:rFonts w:ascii="Proxima Nova Rg" w:hAnsi="Proxima Nova Rg"/>
@@ -7465,29 +7393,19 @@
                                 <w:szCs w:val="24"/>
                               </w:rPr>
                             </w:pPr>
-                            <w:bookmarkStart w:id="40" w:name="_Ref484132327"/>
+                            <w:bookmarkStart w:id="39" w:name="_Ref484132327"/>
                             <w:r>
                               <w:t xml:space="preserve">Figuur </w:t>
                             </w:r>
-                            <w:r>
-                              <w:fldChar w:fldCharType="begin"/>
-                            </w:r>
-                            <w:r>
-                              <w:instrText xml:space="preserve"> SEQ Figuur \* ARABIC </w:instrText>
-                            </w:r>
-                            <w:r>
-                              <w:fldChar w:fldCharType="separate"/>
-                            </w:r>
-                            <w:r>
-                              <w:rPr>
-                                <w:noProof/>
-                              </w:rPr>
-                              <w:t>7</w:t>
-                            </w:r>
-                            <w:r>
-                              <w:fldChar w:fldCharType="end"/>
-                            </w:r>
-                            <w:bookmarkEnd w:id="40"/>
+                            <w:fldSimple w:instr=" SEQ Figuur \* ARABIC ">
+                              <w:r>
+                                <w:rPr>
+                                  <w:noProof/>
+                                </w:rPr>
+                                <w:t>7</w:t>
+                              </w:r>
+                            </w:fldSimple>
+                            <w:bookmarkEnd w:id="39"/>
                             <w:r>
                               <w:t>-Event handeling</w:t>
                             </w:r>
@@ -7527,29 +7445,19 @@
                           <w:szCs w:val="24"/>
                         </w:rPr>
                       </w:pPr>
-                      <w:bookmarkStart w:id="41" w:name="_Ref484132327"/>
+                      <w:bookmarkStart w:id="40" w:name="_Ref484132327"/>
                       <w:r>
                         <w:t xml:space="preserve">Figuur </w:t>
                       </w:r>
-                      <w:r>
-                        <w:fldChar w:fldCharType="begin"/>
-                      </w:r>
-                      <w:r>
-                        <w:instrText xml:space="preserve"> SEQ Figuur \* ARABIC </w:instrText>
-                      </w:r>
-                      <w:r>
-                        <w:fldChar w:fldCharType="separate"/>
-                      </w:r>
-                      <w:r>
-                        <w:rPr>
-                          <w:noProof/>
-                        </w:rPr>
-                        <w:t>7</w:t>
-                      </w:r>
-                      <w:r>
-                        <w:fldChar w:fldCharType="end"/>
-                      </w:r>
-                      <w:bookmarkEnd w:id="41"/>
+                      <w:fldSimple w:instr=" SEQ Figuur \* ARABIC ">
+                        <w:r>
+                          <w:rPr>
+                            <w:noProof/>
+                          </w:rPr>
+                          <w:t>7</w:t>
+                        </w:r>
+                      </w:fldSimple>
+                      <w:bookmarkEnd w:id="40"/>
                       <w:r>
                         <w:t>-Event handeling</w:t>
                       </w:r>
@@ -7710,24 +7618,14 @@
                             <w:r>
                               <w:t xml:space="preserve">Figuur </w:t>
                             </w:r>
-                            <w:r>
-                              <w:fldChar w:fldCharType="begin"/>
-                            </w:r>
-                            <w:r>
-                              <w:instrText xml:space="preserve"> SEQ Figuur \* ARABIC </w:instrText>
-                            </w:r>
-                            <w:r>
-                              <w:fldChar w:fldCharType="separate"/>
-                            </w:r>
-                            <w:r>
-                              <w:rPr>
-                                <w:noProof/>
-                              </w:rPr>
-                              <w:t>8</w:t>
-                            </w:r>
-                            <w:r>
-                              <w:fldChar w:fldCharType="end"/>
-                            </w:r>
+                            <w:fldSimple w:instr=" SEQ Figuur \* ARABIC ">
+                              <w:r>
+                                <w:rPr>
+                                  <w:noProof/>
+                                </w:rPr>
+                                <w:t>8</w:t>
+                              </w:r>
+                            </w:fldSimple>
                             <w:r>
                               <w:t>-Authenticatie weergaven</w:t>
                             </w:r>
@@ -7764,24 +7662,14 @@
                       <w:r>
                         <w:t xml:space="preserve">Figuur </w:t>
                       </w:r>
-                      <w:r>
-                        <w:fldChar w:fldCharType="begin"/>
-                      </w:r>
-                      <w:r>
-                        <w:instrText xml:space="preserve"> SEQ Figuur \* ARABIC </w:instrText>
-                      </w:r>
-                      <w:r>
-                        <w:fldChar w:fldCharType="separate"/>
-                      </w:r>
-                      <w:r>
-                        <w:rPr>
-                          <w:noProof/>
-                        </w:rPr>
-                        <w:t>8</w:t>
-                      </w:r>
-                      <w:r>
-                        <w:fldChar w:fldCharType="end"/>
-                      </w:r>
+                      <w:fldSimple w:instr=" SEQ Figuur \* ARABIC ">
+                        <w:r>
+                          <w:rPr>
+                            <w:noProof/>
+                          </w:rPr>
+                          <w:t>8</w:t>
+                        </w:r>
+                      </w:fldSimple>
                       <w:r>
                         <w:t>-Authenticatie weergaven</w:t>
                       </w:r>
@@ -7955,24 +7843,14 @@
                             <w:r>
                               <w:t xml:space="preserve">Figuur </w:t>
                             </w:r>
-                            <w:r>
-                              <w:fldChar w:fldCharType="begin"/>
-                            </w:r>
-                            <w:r>
-                              <w:instrText xml:space="preserve"> SEQ Figuur \* ARABIC </w:instrText>
-                            </w:r>
-                            <w:r>
-                              <w:fldChar w:fldCharType="separate"/>
-                            </w:r>
-                            <w:r>
-                              <w:rPr>
-                                <w:noProof/>
-                              </w:rPr>
-                              <w:t>9</w:t>
-                            </w:r>
-                            <w:r>
-                              <w:fldChar w:fldCharType="end"/>
-                            </w:r>
+                            <w:fldSimple w:instr=" SEQ Figuur \* ARABIC ">
+                              <w:r>
+                                <w:rPr>
+                                  <w:noProof/>
+                                </w:rPr>
+                                <w:t>9</w:t>
+                              </w:r>
+                            </w:fldSimple>
                             <w:r>
                               <w:t>-Proces bij het inloggen van een gebruiker</w:t>
                             </w:r>
@@ -8009,24 +7887,14 @@
                       <w:r>
                         <w:t xml:space="preserve">Figuur </w:t>
                       </w:r>
-                      <w:r>
-                        <w:fldChar w:fldCharType="begin"/>
-                      </w:r>
-                      <w:r>
-                        <w:instrText xml:space="preserve"> SEQ Figuur \* ARABIC </w:instrText>
-                      </w:r>
-                      <w:r>
-                        <w:fldChar w:fldCharType="separate"/>
-                      </w:r>
-                      <w:r>
-                        <w:rPr>
-                          <w:noProof/>
-                        </w:rPr>
-                        <w:t>9</w:t>
-                      </w:r>
-                      <w:r>
-                        <w:fldChar w:fldCharType="end"/>
-                      </w:r>
+                      <w:fldSimple w:instr=" SEQ Figuur \* ARABIC ">
+                        <w:r>
+                          <w:rPr>
+                            <w:noProof/>
+                          </w:rPr>
+                          <w:t>9</w:t>
+                        </w:r>
+                      </w:fldSimple>
                       <w:r>
                         <w:t>-Proces bij het inloggen van een gebruiker</w:t>
                       </w:r>
@@ -8136,6 +8004,7 @@
       </w:pPr>
       <w:r>
         <w:rPr>
+          <w:noProof/>
           <w:shd w:val="clear" w:color="auto" w:fill="auto"/>
         </w:rPr>
         <w:lastRenderedPageBreak/>
@@ -8329,9 +8198,12 @@
       <w:pPr>
         <w:pStyle w:val="Kop1"/>
       </w:pPr>
-      <w:bookmarkStart w:id="42" w:name="_Toc484135670"/>
-      <w:bookmarkStart w:id="43" w:name="_Toc484138463"/>
+      <w:bookmarkStart w:id="41" w:name="_Toc484135670"/>
+      <w:bookmarkStart w:id="42" w:name="_Toc484138463"/>
       <w:r>
+        <w:rPr>
+          <w:noProof/>
+        </w:rPr>
         <mc:AlternateContent>
           <mc:Choice Requires="wps">
             <w:drawing>
@@ -8382,24 +8254,14 @@
                             <w:r>
                               <w:t xml:space="preserve">Figuur </w:t>
                             </w:r>
-                            <w:r>
-                              <w:fldChar w:fldCharType="begin"/>
-                            </w:r>
-                            <w:r>
-                              <w:instrText xml:space="preserve"> SEQ Figuur \* ARABIC </w:instrText>
-                            </w:r>
-                            <w:r>
-                              <w:fldChar w:fldCharType="separate"/>
-                            </w:r>
-                            <w:r>
-                              <w:rPr>
-                                <w:noProof/>
-                              </w:rPr>
-                              <w:t>10</w:t>
-                            </w:r>
-                            <w:r>
-                              <w:fldChar w:fldCharType="end"/>
-                            </w:r>
+                            <w:fldSimple w:instr=" SEQ Figuur \* ARABIC ">
+                              <w:r>
+                                <w:rPr>
+                                  <w:noProof/>
+                                </w:rPr>
+                                <w:t>10</w:t>
+                              </w:r>
+                            </w:fldSimple>
                             <w:r>
                               <w:t>-Deel van Side navigatie component</w:t>
                             </w:r>
@@ -8436,24 +8298,14 @@
                       <w:r>
                         <w:t xml:space="preserve">Figuur </w:t>
                       </w:r>
-                      <w:r>
-                        <w:fldChar w:fldCharType="begin"/>
-                      </w:r>
-                      <w:r>
-                        <w:instrText xml:space="preserve"> SEQ Figuur \* ARABIC </w:instrText>
-                      </w:r>
-                      <w:r>
-                        <w:fldChar w:fldCharType="separate"/>
-                      </w:r>
-                      <w:r>
-                        <w:rPr>
-                          <w:noProof/>
-                        </w:rPr>
-                        <w:t>10</w:t>
-                      </w:r>
-                      <w:r>
-                        <w:fldChar w:fldCharType="end"/>
-                      </w:r>
+                      <w:fldSimple w:instr=" SEQ Figuur \* ARABIC ">
+                        <w:r>
+                          <w:rPr>
+                            <w:noProof/>
+                          </w:rPr>
+                          <w:t>10</w:t>
+                        </w:r>
+                      </w:fldSimple>
                       <w:r>
                         <w:t>-Deel van Side navigatie component</w:t>
                       </w:r>
@@ -8467,6 +8319,9 @@
         </mc:AlternateContent>
       </w:r>
       <w:r>
+        <w:rPr>
+          <w:noProof/>
+        </w:rPr>
         <mc:AlternateContent>
           <mc:Choice Requires="wps">
             <w:drawing>
@@ -8599,6 +8454,7 @@
       </w:r>
       <w:r>
         <w:rPr>
+          <w:noProof/>
           <w:shd w:val="clear" w:color="auto" w:fill="auto"/>
         </w:rPr>
         <mc:AlternateContent>
@@ -8699,6 +8555,7 @@
       </w:r>
       <w:r>
         <w:rPr>
+          <w:noProof/>
           <w:shd w:val="clear" w:color="auto" w:fill="auto"/>
         </w:rPr>
         <mc:AlternateContent>
@@ -8792,6 +8649,9 @@
         </mc:AlternateContent>
       </w:r>
       <w:r>
+        <w:rPr>
+          <w:noProof/>
+        </w:rPr>
         <mc:AlternateContent>
           <mc:Choice Requires="wps">
             <w:drawing>
@@ -8842,24 +8702,14 @@
                             <w:r>
                               <w:t xml:space="preserve">Figuur </w:t>
                             </w:r>
-                            <w:r>
-                              <w:fldChar w:fldCharType="begin"/>
-                            </w:r>
-                            <w:r>
-                              <w:instrText xml:space="preserve"> SEQ Figuur \* ARABIC </w:instrText>
-                            </w:r>
-                            <w:r>
-                              <w:fldChar w:fldCharType="separate"/>
-                            </w:r>
-                            <w:r>
-                              <w:rPr>
-                                <w:noProof/>
-                              </w:rPr>
-                              <w:t>11</w:t>
-                            </w:r>
-                            <w:r>
-                              <w:fldChar w:fldCharType="end"/>
-                            </w:r>
+                            <w:fldSimple w:instr=" SEQ Figuur \* ARABIC ">
+                              <w:r>
+                                <w:rPr>
+                                  <w:noProof/>
+                                </w:rPr>
+                                <w:t>11</w:t>
+                              </w:r>
+                            </w:fldSimple>
                             <w:r>
                               <w:t>-Side navigatie component</w:t>
                             </w:r>
@@ -8896,24 +8746,14 @@
                       <w:r>
                         <w:t xml:space="preserve">Figuur </w:t>
                       </w:r>
-                      <w:r>
-                        <w:fldChar w:fldCharType="begin"/>
-                      </w:r>
-                      <w:r>
-                        <w:instrText xml:space="preserve"> SEQ Figuur \* ARABIC </w:instrText>
-                      </w:r>
-                      <w:r>
-                        <w:fldChar w:fldCharType="separate"/>
-                      </w:r>
-                      <w:r>
-                        <w:rPr>
-                          <w:noProof/>
-                        </w:rPr>
-                        <w:t>11</w:t>
-                      </w:r>
-                      <w:r>
-                        <w:fldChar w:fldCharType="end"/>
-                      </w:r>
+                      <w:fldSimple w:instr=" SEQ Figuur \* ARABIC ">
+                        <w:r>
+                          <w:rPr>
+                            <w:noProof/>
+                          </w:rPr>
+                          <w:t>11</w:t>
+                        </w:r>
+                      </w:fldSimple>
                       <w:r>
                         <w:t>-Side navigatie component</w:t>
                       </w:r>
@@ -8926,6 +8766,9 @@
         </mc:AlternateContent>
       </w:r>
       <w:r>
+        <w:rPr>
+          <w:noProof/>
+        </w:rPr>
         <w:drawing>
           <wp:anchor distT="0" distB="0" distL="114300" distR="114300" simplePos="0" relativeHeight="251680256" behindDoc="1" locked="0" layoutInCell="1" allowOverlap="1">
             <wp:simplePos x="0" y="0"/>
@@ -9020,6 +8863,9 @@
         </w:drawing>
       </w:r>
       <w:r>
+        <w:rPr>
+          <w:noProof/>
+        </w:rPr>
         <w:drawing>
           <wp:anchor distT="0" distB="0" distL="114300" distR="114300" simplePos="0" relativeHeight="251676160" behindDoc="1" locked="0" layoutInCell="1" allowOverlap="1">
             <wp:simplePos x="0" y="0"/>
@@ -9116,12 +8962,12 @@
           </wp:anchor>
         </w:drawing>
       </w:r>
-      <w:bookmarkStart w:id="44" w:name="Authenticatieproces_0355504399"/>
-      <w:bookmarkStart w:id="45" w:name="Openstaande_Kwesties_299542027_578851250"/>
+      <w:bookmarkStart w:id="43" w:name="Authenticatieproces_0355504399"/>
+      <w:bookmarkStart w:id="44" w:name="Openstaande_Kwesties_299542027_578851250"/>
+      <w:bookmarkEnd w:id="41"/>
       <w:bookmarkEnd w:id="42"/>
       <w:bookmarkEnd w:id="43"/>
       <w:bookmarkEnd w:id="44"/>
-      <w:bookmarkEnd w:id="45"/>
       <w:r>
         <w:br w:type="page"/>
       </w:r>
@@ -9130,14 +8976,14 @@
       <w:pPr>
         <w:pStyle w:val="Kop2"/>
       </w:pPr>
-      <w:bookmarkStart w:id="46" w:name="_Toc484135671"/>
-      <w:bookmarkStart w:id="47" w:name="_Toc484138464"/>
+      <w:bookmarkStart w:id="45" w:name="_Toc484135671"/>
+      <w:bookmarkStart w:id="46" w:name="_Toc484138464"/>
       <w:r>
         <w:lastRenderedPageBreak/>
         <w:t>Pagina realisatie structuur</w:t>
       </w:r>
+      <w:bookmarkEnd w:id="45"/>
       <w:bookmarkEnd w:id="46"/>
-      <w:bookmarkEnd w:id="47"/>
     </w:p>
     <w:p>
       <w:r>
@@ -9180,7 +9026,7 @@
       <w:pPr>
         <w:pStyle w:val="Kop3"/>
       </w:pPr>
-      <w:bookmarkStart w:id="48" w:name="_Toc484138465"/>
+      <w:bookmarkStart w:id="47" w:name="_Toc484138465"/>
       <w:r>
         <w:t>College</w:t>
       </w:r>
@@ -9190,7 +9036,7 @@
       <w:r>
         <w:t xml:space="preserve"> pagina</w:t>
       </w:r>
-      <w:bookmarkEnd w:id="48"/>
+      <w:bookmarkEnd w:id="47"/>
     </w:p>
     <w:p>
       <w:r>
@@ -9452,29 +9298,19 @@
                                 <w:szCs w:val="24"/>
                               </w:rPr>
                             </w:pPr>
-                            <w:bookmarkStart w:id="49" w:name="_Ref484133187"/>
+                            <w:bookmarkStart w:id="48" w:name="_Ref484133187"/>
                             <w:r>
                               <w:t xml:space="preserve">Figuur </w:t>
                             </w:r>
-                            <w:r>
-                              <w:fldChar w:fldCharType="begin"/>
-                            </w:r>
-                            <w:r>
-                              <w:instrText xml:space="preserve"> SEQ Figuur \* ARABIC </w:instrText>
-                            </w:r>
-                            <w:r>
-                              <w:fldChar w:fldCharType="separate"/>
-                            </w:r>
-                            <w:r>
-                              <w:rPr>
-                                <w:noProof/>
-                              </w:rPr>
-                              <w:t>12</w:t>
-                            </w:r>
-                            <w:r>
-                              <w:fldChar w:fldCharType="end"/>
-                            </w:r>
-                            <w:bookmarkEnd w:id="49"/>
+                            <w:fldSimple w:instr=" SEQ Figuur \* ARABIC ">
+                              <w:r>
+                                <w:rPr>
+                                  <w:noProof/>
+                                </w:rPr>
+                                <w:t>12</w:t>
+                              </w:r>
+                            </w:fldSimple>
+                            <w:bookmarkEnd w:id="48"/>
                             <w:r>
                               <w:t>-Gegevens worden grafisch verwerkt om colleges te weergeven</w:t>
                             </w:r>
@@ -9508,29 +9344,19 @@
                           <w:szCs w:val="24"/>
                         </w:rPr>
                       </w:pPr>
-                      <w:bookmarkStart w:id="50" w:name="_Ref484133187"/>
+                      <w:bookmarkStart w:id="49" w:name="_Ref484133187"/>
                       <w:r>
                         <w:t xml:space="preserve">Figuur </w:t>
                       </w:r>
-                      <w:r>
-                        <w:fldChar w:fldCharType="begin"/>
-                      </w:r>
-                      <w:r>
-                        <w:instrText xml:space="preserve"> SEQ Figuur \* ARABIC </w:instrText>
-                      </w:r>
-                      <w:r>
-                        <w:fldChar w:fldCharType="separate"/>
-                      </w:r>
-                      <w:r>
-                        <w:rPr>
-                          <w:noProof/>
-                        </w:rPr>
-                        <w:t>12</w:t>
-                      </w:r>
-                      <w:r>
-                        <w:fldChar w:fldCharType="end"/>
-                      </w:r>
-                      <w:bookmarkEnd w:id="50"/>
+                      <w:fldSimple w:instr=" SEQ Figuur \* ARABIC ">
+                        <w:r>
+                          <w:rPr>
+                            <w:noProof/>
+                          </w:rPr>
+                          <w:t>12</w:t>
+                        </w:r>
+                      </w:fldSimple>
+                      <w:bookmarkEnd w:id="49"/>
                       <w:r>
                         <w:t>-Gegevens worden grafisch verwerkt om colleges te weergeven</w:t>
                       </w:r>
@@ -10053,29 +9879,19 @@
                                 <w:szCs w:val="24"/>
                               </w:rPr>
                             </w:pPr>
-                            <w:bookmarkStart w:id="51" w:name="_Ref484133180"/>
+                            <w:bookmarkStart w:id="50" w:name="_Ref484133180"/>
                             <w:r>
                               <w:t xml:space="preserve">Figuur </w:t>
                             </w:r>
-                            <w:r>
-                              <w:fldChar w:fldCharType="begin"/>
-                            </w:r>
-                            <w:r>
-                              <w:instrText xml:space="preserve"> SEQ Figuur \* ARABIC </w:instrText>
-                            </w:r>
-                            <w:r>
-                              <w:fldChar w:fldCharType="separate"/>
-                            </w:r>
-                            <w:r>
-                              <w:rPr>
-                                <w:noProof/>
-                              </w:rPr>
-                              <w:t>13</w:t>
-                            </w:r>
-                            <w:r>
-                              <w:fldChar w:fldCharType="end"/>
-                            </w:r>
-                            <w:bookmarkEnd w:id="51"/>
+                            <w:fldSimple w:instr=" SEQ Figuur \* ARABIC ">
+                              <w:r>
+                                <w:rPr>
+                                  <w:noProof/>
+                                </w:rPr>
+                                <w:t>13</w:t>
+                              </w:r>
+                            </w:fldSimple>
+                            <w:bookmarkEnd w:id="50"/>
                             <w:r>
                               <w:t>-Voorbeeld waar "</w:t>
                             </w:r>
@@ -10117,29 +9933,19 @@
                           <w:szCs w:val="24"/>
                         </w:rPr>
                       </w:pPr>
-                      <w:bookmarkStart w:id="52" w:name="_Ref484133180"/>
+                      <w:bookmarkStart w:id="51" w:name="_Ref484133180"/>
                       <w:r>
                         <w:t xml:space="preserve">Figuur </w:t>
                       </w:r>
-                      <w:r>
-                        <w:fldChar w:fldCharType="begin"/>
-                      </w:r>
-                      <w:r>
-                        <w:instrText xml:space="preserve"> SEQ Figuur \* ARABIC </w:instrText>
-                      </w:r>
-                      <w:r>
-                        <w:fldChar w:fldCharType="separate"/>
-                      </w:r>
-                      <w:r>
-                        <w:rPr>
-                          <w:noProof/>
-                        </w:rPr>
-                        <w:t>13</w:t>
-                      </w:r>
-                      <w:r>
-                        <w:fldChar w:fldCharType="end"/>
-                      </w:r>
-                      <w:bookmarkEnd w:id="52"/>
+                      <w:fldSimple w:instr=" SEQ Figuur \* ARABIC ">
+                        <w:r>
+                          <w:rPr>
+                            <w:noProof/>
+                          </w:rPr>
+                          <w:t>13</w:t>
+                        </w:r>
+                      </w:fldSimple>
+                      <w:bookmarkEnd w:id="51"/>
                       <w:r>
                         <w:t>-Voorbeeld waar "</w:t>
                       </w:r>
@@ -10283,29 +10089,19 @@
                                 <w:szCs w:val="24"/>
                               </w:rPr>
                             </w:pPr>
-                            <w:bookmarkStart w:id="53" w:name="_Ref484130541"/>
+                            <w:bookmarkStart w:id="52" w:name="_Ref484130541"/>
                             <w:r>
                               <w:t xml:space="preserve">Figuur </w:t>
                             </w:r>
-                            <w:r>
-                              <w:fldChar w:fldCharType="begin"/>
-                            </w:r>
-                            <w:r>
-                              <w:instrText xml:space="preserve"> SEQ Figuur \* ARABIC </w:instrText>
-                            </w:r>
-                            <w:r>
-                              <w:fldChar w:fldCharType="separate"/>
-                            </w:r>
-                            <w:r>
-                              <w:rPr>
-                                <w:noProof/>
-                              </w:rPr>
-                              <w:t>14</w:t>
-                            </w:r>
-                            <w:r>
-                              <w:fldChar w:fldCharType="end"/>
-                            </w:r>
-                            <w:bookmarkEnd w:id="53"/>
+                            <w:fldSimple w:instr=" SEQ Figuur \* ARABIC ">
+                              <w:r>
+                                <w:rPr>
+                                  <w:noProof/>
+                                </w:rPr>
+                                <w:t>14</w:t>
+                              </w:r>
+                            </w:fldSimple>
+                            <w:bookmarkEnd w:id="52"/>
                             <w:r>
                               <w:t>-“getColleges” functie</w:t>
                             </w:r>
@@ -10339,29 +10135,19 @@
                           <w:szCs w:val="24"/>
                         </w:rPr>
                       </w:pPr>
-                      <w:bookmarkStart w:id="54" w:name="_Ref484130541"/>
+                      <w:bookmarkStart w:id="53" w:name="_Ref484130541"/>
                       <w:r>
                         <w:t xml:space="preserve">Figuur </w:t>
                       </w:r>
-                      <w:r>
-                        <w:fldChar w:fldCharType="begin"/>
-                      </w:r>
-                      <w:r>
-                        <w:instrText xml:space="preserve"> SEQ Figuur \* ARABIC </w:instrText>
-                      </w:r>
-                      <w:r>
-                        <w:fldChar w:fldCharType="separate"/>
-                      </w:r>
-                      <w:r>
-                        <w:rPr>
-                          <w:noProof/>
-                        </w:rPr>
-                        <w:t>14</w:t>
-                      </w:r>
-                      <w:r>
-                        <w:fldChar w:fldCharType="end"/>
-                      </w:r>
-                      <w:bookmarkEnd w:id="54"/>
+                      <w:fldSimple w:instr=" SEQ Figuur \* ARABIC ">
+                        <w:r>
+                          <w:rPr>
+                            <w:noProof/>
+                          </w:rPr>
+                          <w:t>14</w:t>
+                        </w:r>
+                      </w:fldSimple>
+                      <w:bookmarkEnd w:id="53"/>
                       <w:r>
                         <w:t>-“getColleges” functie</w:t>
                       </w:r>
@@ -10529,24 +10315,14 @@
                             <w:r>
                               <w:t xml:space="preserve">Figuur </w:t>
                             </w:r>
-                            <w:r>
-                              <w:fldChar w:fldCharType="begin"/>
-                            </w:r>
-                            <w:r>
-                              <w:instrText xml:space="preserve"> SEQ Figuur \* ARABIC </w:instrText>
-                            </w:r>
-                            <w:r>
-                              <w:fldChar w:fldCharType="separate"/>
-                            </w:r>
-                            <w:r>
-                              <w:rPr>
-                                <w:noProof/>
-                              </w:rPr>
-                              <w:t>15</w:t>
-                            </w:r>
-                            <w:r>
-                              <w:fldChar w:fldCharType="end"/>
-                            </w:r>
+                            <w:fldSimple w:instr=" SEQ Figuur \* ARABIC ">
+                              <w:r>
+                                <w:rPr>
+                                  <w:noProof/>
+                                </w:rPr>
+                                <w:t>15</w:t>
+                              </w:r>
+                            </w:fldSimple>
                             <w:r>
                               <w:t>-Weergaven College pagina</w:t>
                             </w:r>
@@ -10583,24 +10359,14 @@
                       <w:r>
                         <w:t xml:space="preserve">Figuur </w:t>
                       </w:r>
-                      <w:r>
-                        <w:fldChar w:fldCharType="begin"/>
-                      </w:r>
-                      <w:r>
-                        <w:instrText xml:space="preserve"> SEQ Figuur \* ARABIC </w:instrText>
-                      </w:r>
-                      <w:r>
-                        <w:fldChar w:fldCharType="separate"/>
-                      </w:r>
-                      <w:r>
-                        <w:rPr>
-                          <w:noProof/>
-                        </w:rPr>
-                        <w:t>15</w:t>
-                      </w:r>
-                      <w:r>
-                        <w:fldChar w:fldCharType="end"/>
-                      </w:r>
+                      <w:fldSimple w:instr=" SEQ Figuur \* ARABIC ">
+                        <w:r>
+                          <w:rPr>
+                            <w:noProof/>
+                          </w:rPr>
+                          <w:t>15</w:t>
+                        </w:r>
+                      </w:fldSimple>
                       <w:r>
                         <w:t>-Weergaven College pagina</w:t>
                       </w:r>
@@ -10745,24 +10511,14 @@
                             <w:r>
                               <w:t xml:space="preserve">Figuur </w:t>
                             </w:r>
-                            <w:r>
-                              <w:fldChar w:fldCharType="begin"/>
-                            </w:r>
-                            <w:r>
-                              <w:instrText xml:space="preserve"> SEQ Figuur \* ARABIC </w:instrText>
-                            </w:r>
-                            <w:r>
-                              <w:fldChar w:fldCharType="separate"/>
-                            </w:r>
-                            <w:r>
-                              <w:rPr>
-                                <w:noProof/>
-                              </w:rPr>
-                              <w:t>16</w:t>
-                            </w:r>
-                            <w:r>
-                              <w:fldChar w:fldCharType="end"/>
-                            </w:r>
+                            <w:fldSimple w:instr=" SEQ Figuur \* ARABIC ">
+                              <w:r>
+                                <w:rPr>
+                                  <w:noProof/>
+                                </w:rPr>
+                                <w:t>16</w:t>
+                              </w:r>
+                            </w:fldSimple>
                             <w:r>
                               <w:t>-Weergaven t</w:t>
                             </w:r>
@@ -10802,24 +10558,14 @@
                       <w:r>
                         <w:t xml:space="preserve">Figuur </w:t>
                       </w:r>
-                      <w:r>
-                        <w:fldChar w:fldCharType="begin"/>
-                      </w:r>
-                      <w:r>
-                        <w:instrText xml:space="preserve"> SEQ Figuur \* ARABIC </w:instrText>
-                      </w:r>
-                      <w:r>
-                        <w:fldChar w:fldCharType="separate"/>
-                      </w:r>
-                      <w:r>
-                        <w:rPr>
-                          <w:noProof/>
-                        </w:rPr>
-                        <w:t>16</w:t>
-                      </w:r>
-                      <w:r>
-                        <w:fldChar w:fldCharType="end"/>
-                      </w:r>
+                      <w:fldSimple w:instr=" SEQ Figuur \* ARABIC ">
+                        <w:r>
+                          <w:rPr>
+                            <w:noProof/>
+                          </w:rPr>
+                          <w:t>16</w:t>
+                        </w:r>
+                      </w:fldSimple>
                       <w:r>
                         <w:t>-Weergaven t</w:t>
                       </w:r>
@@ -10990,11 +10736,11 @@
         <w:lastRenderedPageBreak/>
         <w:t xml:space="preserve"> </w:t>
       </w:r>
-      <w:bookmarkStart w:id="55" w:name="_Toc484138466"/>
+      <w:bookmarkStart w:id="54" w:name="_Toc484138466"/>
       <w:r>
         <w:t>Teamleiders pagina</w:t>
       </w:r>
-      <w:bookmarkEnd w:id="55"/>
+      <w:bookmarkEnd w:id="54"/>
       <w:r>
         <w:rPr>
           <w:rFonts w:ascii="Proxima Nova Rg" w:hAnsi="Proxima Nova Rg"/>
@@ -11057,24 +10803,14 @@
                             <w:r>
                               <w:t xml:space="preserve">Figuur </w:t>
                             </w:r>
-                            <w:r>
-                              <w:fldChar w:fldCharType="begin"/>
-                            </w:r>
-                            <w:r>
-                              <w:instrText xml:space="preserve"> SEQ Figuur \* ARABIC </w:instrText>
-                            </w:r>
-                            <w:r>
-                              <w:fldChar w:fldCharType="separate"/>
-                            </w:r>
-                            <w:r>
-                              <w:rPr>
-                                <w:noProof/>
-                              </w:rPr>
-                              <w:t>17</w:t>
-                            </w:r>
-                            <w:r>
-                              <w:fldChar w:fldCharType="end"/>
-                            </w:r>
+                            <w:fldSimple w:instr=" SEQ Figuur \* ARABIC ">
+                              <w:r>
+                                <w:rPr>
+                                  <w:noProof/>
+                                </w:rPr>
+                                <w:t>17</w:t>
+                              </w:r>
+                            </w:fldSimple>
                             <w:r>
                               <w:t>-Weergaven teamleiders pagina</w:t>
                             </w:r>
@@ -11111,24 +10847,14 @@
                       <w:r>
                         <w:t xml:space="preserve">Figuur </w:t>
                       </w:r>
-                      <w:r>
-                        <w:fldChar w:fldCharType="begin"/>
-                      </w:r>
-                      <w:r>
-                        <w:instrText xml:space="preserve"> SEQ Figuur \* ARABIC </w:instrText>
-                      </w:r>
-                      <w:r>
-                        <w:fldChar w:fldCharType="separate"/>
-                      </w:r>
-                      <w:r>
-                        <w:rPr>
-                          <w:noProof/>
-                        </w:rPr>
-                        <w:t>17</w:t>
-                      </w:r>
-                      <w:r>
-                        <w:fldChar w:fldCharType="end"/>
-                      </w:r>
+                      <w:fldSimple w:instr=" SEQ Figuur \* ARABIC ">
+                        <w:r>
+                          <w:rPr>
+                            <w:noProof/>
+                          </w:rPr>
+                          <w:t>17</w:t>
+                        </w:r>
+                      </w:fldSimple>
                       <w:r>
                         <w:t>-Weergaven teamleiders pagina</w:t>
                       </w:r>
@@ -11456,24 +11182,14 @@
                             <w:r>
                               <w:t xml:space="preserve">Figuur </w:t>
                             </w:r>
-                            <w:r>
-                              <w:fldChar w:fldCharType="begin"/>
-                            </w:r>
-                            <w:r>
-                              <w:instrText xml:space="preserve"> SEQ Figuur \* ARABIC </w:instrText>
-                            </w:r>
-                            <w:r>
-                              <w:fldChar w:fldCharType="separate"/>
-                            </w:r>
-                            <w:r>
-                              <w:rPr>
-                                <w:noProof/>
-                              </w:rPr>
-                              <w:t>18</w:t>
-                            </w:r>
-                            <w:r>
-                              <w:fldChar w:fldCharType="end"/>
-                            </w:r>
+                            <w:fldSimple w:instr=" SEQ Figuur \* ARABIC ">
+                              <w:r>
+                                <w:rPr>
+                                  <w:noProof/>
+                                </w:rPr>
+                                <w:t>18</w:t>
+                              </w:r>
+                            </w:fldSimple>
                             <w:r>
                               <w:t>-Weergaven toevoegen teamleider(s)</w:t>
                             </w:r>
@@ -11510,24 +11226,14 @@
                       <w:r>
                         <w:t xml:space="preserve">Figuur </w:t>
                       </w:r>
-                      <w:r>
-                        <w:fldChar w:fldCharType="begin"/>
-                      </w:r>
-                      <w:r>
-                        <w:instrText xml:space="preserve"> SEQ Figuur \* ARABIC </w:instrText>
-                      </w:r>
-                      <w:r>
-                        <w:fldChar w:fldCharType="separate"/>
-                      </w:r>
-                      <w:r>
-                        <w:rPr>
-                          <w:noProof/>
-                        </w:rPr>
-                        <w:t>18</w:t>
-                      </w:r>
-                      <w:r>
-                        <w:fldChar w:fldCharType="end"/>
-                      </w:r>
+                      <w:fldSimple w:instr=" SEQ Figuur \* ARABIC ">
+                        <w:r>
+                          <w:rPr>
+                            <w:noProof/>
+                          </w:rPr>
+                          <w:t>18</w:t>
+                        </w:r>
+                      </w:fldSimple>
                       <w:r>
                         <w:t>-Weergaven toevoegen teamleider(s)</w:t>
                       </w:r>
@@ -11634,7 +11340,7 @@
       <w:pPr>
         <w:pStyle w:val="Kop3"/>
       </w:pPr>
-      <w:bookmarkStart w:id="56" w:name="_Toc484138467"/>
+      <w:bookmarkStart w:id="55" w:name="_Toc484138467"/>
       <w:r>
         <w:lastRenderedPageBreak/>
         <w:t>Assessoren</w:t>
@@ -11642,7 +11348,7 @@
       <w:r>
         <w:t xml:space="preserve"> Pagina</w:t>
       </w:r>
-      <w:bookmarkEnd w:id="56"/>
+      <w:bookmarkEnd w:id="55"/>
     </w:p>
     <w:p>
       <w:r>
@@ -11652,23 +11358,31 @@
         <w:t>hoofdonderwerp van deze applicatie, de assessors. De assessoren pagina zal dezelfde lay-out krijgen als de College en Teamleider pagina’s. Het verschil zal zijn dat het aantal gegevens een stuk groter zal zijn.</w:t>
       </w:r>
     </w:p>
+    <w:p>
+      <w:bookmarkStart w:id="56" w:name="_GoBack"/>
+      <w:bookmarkEnd w:id="56"/>
+    </w:p>
     <w:p/>
     <w:tbl>
       <w:tblPr>
-        <w:tblStyle w:val="Tabelraster"/>
+        <w:tblStyle w:val="Rastertabel2-Accent1"/>
         <w:tblW w:w="9715" w:type="dxa"/>
         <w:tblLook w:val="04A0" w:firstRow="1" w:lastRow="0" w:firstColumn="1" w:lastColumn="0" w:noHBand="0" w:noVBand="1"/>
       </w:tblPr>
       <w:tblGrid>
-        <w:gridCol w:w="2410"/>
-        <w:gridCol w:w="1640"/>
-        <w:gridCol w:w="1796"/>
-        <w:gridCol w:w="1812"/>
-        <w:gridCol w:w="2057"/>
+        <w:gridCol w:w="2647"/>
+        <w:gridCol w:w="1608"/>
+        <w:gridCol w:w="1750"/>
+        <w:gridCol w:w="1763"/>
+        <w:gridCol w:w="1947"/>
       </w:tblGrid>
       <w:tr>
+        <w:trPr>
+          <w:cnfStyle w:val="100000000000" w:firstRow="1" w:lastRow="0" w:firstColumn="0" w:lastColumn="0" w:oddVBand="0" w:evenVBand="0" w:oddHBand="0" w:evenHBand="0" w:firstRowFirstColumn="0" w:firstRowLastColumn="0" w:lastRowFirstColumn="0" w:lastRowLastColumn="0"/>
+        </w:trPr>
         <w:tc>
           <w:tcPr>
+            <w:cnfStyle w:val="001000000000" w:firstRow="0" w:lastRow="0" w:firstColumn="1" w:lastColumn="0" w:oddVBand="0" w:evenVBand="0" w:oddHBand="0" w:evenHBand="0" w:firstRowFirstColumn="0" w:firstRowLastColumn="0" w:lastRowFirstColumn="0" w:lastRowLastColumn="0"/>
             <w:tcW w:w="2410" w:type="dxa"/>
           </w:tcPr>
           <w:p>
@@ -11687,6 +11401,7 @@
           <w:p>
             <w:pPr>
               <w:shd w:val="clear" w:color="auto" w:fill="auto"/>
+              <w:cnfStyle w:val="100000000000" w:firstRow="1" w:lastRow="0" w:firstColumn="0" w:lastColumn="0" w:oddVBand="0" w:evenVBand="0" w:oddHBand="0" w:evenHBand="0" w:firstRowFirstColumn="0" w:firstRowLastColumn="0" w:lastRowFirstColumn="0" w:lastRowLastColumn="0"/>
             </w:pPr>
             <w:r>
               <w:t>College(s)</w:t>
@@ -11700,6 +11415,7 @@
           <w:p>
             <w:pPr>
               <w:shd w:val="clear" w:color="auto" w:fill="auto"/>
+              <w:cnfStyle w:val="100000000000" w:firstRow="1" w:lastRow="0" w:firstColumn="0" w:lastColumn="0" w:oddVBand="0" w:evenVBand="0" w:oddHBand="0" w:evenHBand="0" w:firstRowFirstColumn="0" w:firstRowLastColumn="0" w:lastRowFirstColumn="0" w:lastRowLastColumn="0"/>
             </w:pPr>
             <w:r>
               <w:t>Volgende Training datum</w:t>
@@ -11713,6 +11429,7 @@
           <w:p>
             <w:pPr>
               <w:shd w:val="clear" w:color="auto" w:fill="auto"/>
+              <w:cnfStyle w:val="100000000000" w:firstRow="1" w:lastRow="0" w:firstColumn="0" w:lastColumn="0" w:oddVBand="0" w:evenVBand="0" w:oddHBand="0" w:evenHBand="0" w:firstRowFirstColumn="0" w:firstRowLastColumn="0" w:lastRowFirstColumn="0" w:lastRowLastColumn="0"/>
             </w:pPr>
             <w:r>
               <w:t>Volgende Examen datum</w:t>
@@ -11726,6 +11443,7 @@
           <w:p>
             <w:pPr>
               <w:shd w:val="clear" w:color="auto" w:fill="auto"/>
+              <w:cnfStyle w:val="100000000000" w:firstRow="1" w:lastRow="0" w:firstColumn="0" w:lastColumn="0" w:oddVBand="0" w:evenVBand="0" w:oddHBand="0" w:evenHBand="0" w:firstRowFirstColumn="0" w:firstRowLastColumn="0" w:lastRowFirstColumn="0" w:lastRowLastColumn="0"/>
             </w:pPr>
             <w:r>
               <w:t>Status</w:t>
@@ -11734,8 +11452,12 @@
         </w:tc>
       </w:tr>
       <w:tr>
+        <w:trPr>
+          <w:cnfStyle w:val="000000100000" w:firstRow="0" w:lastRow="0" w:firstColumn="0" w:lastColumn="0" w:oddVBand="0" w:evenVBand="0" w:oddHBand="1" w:evenHBand="0" w:firstRowFirstColumn="0" w:firstRowLastColumn="0" w:lastRowFirstColumn="0" w:lastRowLastColumn="0"/>
+        </w:trPr>
         <w:tc>
           <w:tcPr>
+            <w:cnfStyle w:val="001000000000" w:firstRow="0" w:lastRow="0" w:firstColumn="1" w:lastColumn="0" w:oddVBand="0" w:evenVBand="0" w:oddHBand="0" w:evenHBand="0" w:firstRowFirstColumn="0" w:firstRowLastColumn="0" w:lastRowFirstColumn="0" w:lastRowLastColumn="0"/>
             <w:tcW w:w="2410" w:type="dxa"/>
           </w:tcPr>
           <w:p>
@@ -11858,6 +11580,7 @@
                 <w:ilvl w:val="0"/>
                 <w:numId w:val="13"/>
               </w:numPr>
+              <w:cnfStyle w:val="000000100000" w:firstRow="0" w:lastRow="0" w:firstColumn="0" w:lastColumn="0" w:oddVBand="0" w:evenVBand="0" w:oddHBand="1" w:evenHBand="0" w:firstRowFirstColumn="0" w:firstRowLastColumn="0" w:lastRowFirstColumn="0" w:lastRowLastColumn="0"/>
             </w:pPr>
             <w:r>
               <w:t>Naam</w:t>
@@ -11875,6 +11598,7 @@
                 <w:ilvl w:val="0"/>
                 <w:numId w:val="13"/>
               </w:numPr>
+              <w:cnfStyle w:val="000000100000" w:firstRow="0" w:lastRow="0" w:firstColumn="0" w:lastColumn="0" w:oddVBand="0" w:evenVBand="0" w:oddHBand="1" w:evenHBand="0" w:firstRowFirstColumn="0" w:firstRowLastColumn="0" w:lastRowFirstColumn="0" w:lastRowLastColumn="0"/>
             </w:pPr>
             <w:r>
               <w:t xml:space="preserve">Datum </w:t>
@@ -11892,6 +11616,7 @@
                 <w:ilvl w:val="0"/>
                 <w:numId w:val="13"/>
               </w:numPr>
+              <w:cnfStyle w:val="000000100000" w:firstRow="0" w:lastRow="0" w:firstColumn="0" w:lastColumn="0" w:oddVBand="0" w:evenVBand="0" w:oddHBand="1" w:evenHBand="0" w:firstRowFirstColumn="0" w:firstRowLastColumn="0" w:lastRowFirstColumn="0" w:lastRowLastColumn="0"/>
             </w:pPr>
             <w:r>
               <w:t>Datum</w:t>
@@ -11909,6 +11634,7 @@
                 <w:ilvl w:val="0"/>
                 <w:numId w:val="13"/>
               </w:numPr>
+              <w:cnfStyle w:val="000000100000" w:firstRow="0" w:lastRow="0" w:firstColumn="0" w:lastColumn="0" w:oddVBand="0" w:evenVBand="0" w:oddHBand="1" w:evenHBand="0" w:firstRowFirstColumn="0" w:firstRowLastColumn="0" w:lastRowFirstColumn="0" w:lastRowLastColumn="0"/>
             </w:pPr>
             <w:r>
               <w:t>Label</w:t>
@@ -11973,24 +11699,14 @@
                             <w:r>
                               <w:t xml:space="preserve">Figuur </w:t>
                             </w:r>
-                            <w:r>
-                              <w:fldChar w:fldCharType="begin"/>
-                            </w:r>
-                            <w:r>
-                              <w:instrText xml:space="preserve"> SEQ Figuur \* ARABIC </w:instrText>
-                            </w:r>
-                            <w:r>
-                              <w:fldChar w:fldCharType="separate"/>
-                            </w:r>
-                            <w:r>
-                              <w:rPr>
-                                <w:noProof/>
-                              </w:rPr>
-                              <w:t>19</w:t>
-                            </w:r>
-                            <w:r>
-                              <w:fldChar w:fldCharType="end"/>
-                            </w:r>
+                            <w:fldSimple w:instr=" SEQ Figuur \* ARABIC ">
+                              <w:r>
+                                <w:rPr>
+                                  <w:noProof/>
+                                </w:rPr>
+                                <w:t>19</w:t>
+                              </w:r>
+                            </w:fldSimple>
                             <w:bookmarkEnd w:id="57"/>
                             <w:r>
                               <w:t>-Weergaven assessoren pagina</w:t>
@@ -12029,24 +11745,14 @@
                       <w:r>
                         <w:t xml:space="preserve">Figuur </w:t>
                       </w:r>
-                      <w:r>
-                        <w:fldChar w:fldCharType="begin"/>
-                      </w:r>
-                      <w:r>
-                        <w:instrText xml:space="preserve"> SEQ Figuur \* ARABIC </w:instrText>
-                      </w:r>
-                      <w:r>
-                        <w:fldChar w:fldCharType="separate"/>
-                      </w:r>
-                      <w:r>
-                        <w:rPr>
-                          <w:noProof/>
-                        </w:rPr>
-                        <w:t>19</w:t>
-                      </w:r>
-                      <w:r>
-                        <w:fldChar w:fldCharType="end"/>
-                      </w:r>
+                      <w:fldSimple w:instr=" SEQ Figuur \* ARABIC ">
+                        <w:r>
+                          <w:rPr>
+                            <w:noProof/>
+                          </w:rPr>
+                          <w:t>19</w:t>
+                        </w:r>
+                      </w:fldSimple>
                       <w:bookmarkEnd w:id="58"/>
                       <w:r>
                         <w:t>-Weergaven assessoren pagina</w:t>
@@ -12151,13 +11857,7 @@
         <w:fldChar w:fldCharType="separate"/>
       </w:r>
       <w:r>
-        <w:t>Fi</w:t>
-      </w:r>
-      <w:r>
-        <w:t>g</w:t>
-      </w:r>
-      <w:r>
-        <w:t xml:space="preserve">uur </w:t>
+        <w:t xml:space="preserve">Figuur </w:t>
       </w:r>
       <w:r>
         <w:rPr>
@@ -12240,24 +11940,14 @@
                             <w:r>
                               <w:t xml:space="preserve">Figuur </w:t>
                             </w:r>
-                            <w:r>
-                              <w:fldChar w:fldCharType="begin"/>
-                            </w:r>
-                            <w:r>
-                              <w:instrText xml:space="preserve"> SEQ Figuur \* ARABIC </w:instrText>
-                            </w:r>
-                            <w:r>
-                              <w:fldChar w:fldCharType="separate"/>
-                            </w:r>
-                            <w:r>
-                              <w:rPr>
-                                <w:noProof/>
-                              </w:rPr>
-                              <w:t>20</w:t>
-                            </w:r>
-                            <w:r>
-                              <w:fldChar w:fldCharType="end"/>
-                            </w:r>
+                            <w:fldSimple w:instr=" SEQ Figuur \* ARABIC ">
+                              <w:r>
+                                <w:rPr>
+                                  <w:noProof/>
+                                </w:rPr>
+                                <w:t>20</w:t>
+                              </w:r>
+                            </w:fldSimple>
                             <w:bookmarkEnd w:id="59"/>
                             <w:r>
                               <w:t>-Weergaven profiel assessor pagina</w:t>
@@ -12296,24 +11986,14 @@
                       <w:r>
                         <w:t xml:space="preserve">Figuur </w:t>
                       </w:r>
-                      <w:r>
-                        <w:fldChar w:fldCharType="begin"/>
-                      </w:r>
-                      <w:r>
-                        <w:instrText xml:space="preserve"> SEQ Figuur \* ARABIC </w:instrText>
-                      </w:r>
-                      <w:r>
-                        <w:fldChar w:fldCharType="separate"/>
-                      </w:r>
-                      <w:r>
-                        <w:rPr>
-                          <w:noProof/>
-                        </w:rPr>
-                        <w:t>20</w:t>
-                      </w:r>
-                      <w:r>
-                        <w:fldChar w:fldCharType="end"/>
-                      </w:r>
+                      <w:fldSimple w:instr=" SEQ Figuur \* ARABIC ">
+                        <w:r>
+                          <w:rPr>
+                            <w:noProof/>
+                          </w:rPr>
+                          <w:t>20</w:t>
+                        </w:r>
+                      </w:fldSimple>
                       <w:bookmarkEnd w:id="60"/>
                       <w:r>
                         <w:t>-Weergaven profiel assessor pagina</w:t>
@@ -12480,24 +12160,14 @@
                             <w:r>
                               <w:t xml:space="preserve">Figuur </w:t>
                             </w:r>
-                            <w:r>
-                              <w:fldChar w:fldCharType="begin"/>
-                            </w:r>
-                            <w:r>
-                              <w:instrText xml:space="preserve"> SEQ Figuur \* ARABIC </w:instrText>
-                            </w:r>
-                            <w:r>
-                              <w:fldChar w:fldCharType="separate"/>
-                            </w:r>
-                            <w:r>
-                              <w:rPr>
-                                <w:noProof/>
-                              </w:rPr>
-                              <w:t>21</w:t>
-                            </w:r>
-                            <w:r>
-                              <w:fldChar w:fldCharType="end"/>
-                            </w:r>
+                            <w:fldSimple w:instr=" SEQ Figuur \* ARABIC ">
+                              <w:r>
+                                <w:rPr>
+                                  <w:noProof/>
+                                </w:rPr>
+                                <w:t>21</w:t>
+                              </w:r>
+                            </w:fldSimple>
                             <w:r>
                               <w:t>-Weergaven Grote bewerking pagina -assessoren</w:t>
                             </w:r>
@@ -12534,24 +12204,14 @@
                       <w:r>
                         <w:t xml:space="preserve">Figuur </w:t>
                       </w:r>
-                      <w:r>
-                        <w:fldChar w:fldCharType="begin"/>
-                      </w:r>
-                      <w:r>
-                        <w:instrText xml:space="preserve"> SEQ Figuur \* ARABIC </w:instrText>
-                      </w:r>
-                      <w:r>
-                        <w:fldChar w:fldCharType="separate"/>
-                      </w:r>
-                      <w:r>
-                        <w:rPr>
-                          <w:noProof/>
-                        </w:rPr>
-                        <w:t>21</w:t>
-                      </w:r>
-                      <w:r>
-                        <w:fldChar w:fldCharType="end"/>
-                      </w:r>
+                      <w:fldSimple w:instr=" SEQ Figuur \* ARABIC ">
+                        <w:r>
+                          <w:rPr>
+                            <w:noProof/>
+                          </w:rPr>
+                          <w:t>21</w:t>
+                        </w:r>
+                      </w:fldSimple>
                       <w:r>
                         <w:t>-Weergaven Grote bewerking pagina -assessoren</w:t>
                       </w:r>
@@ -12852,24 +12512,14 @@
                             <w:r>
                               <w:t xml:space="preserve">Figuur </w:t>
                             </w:r>
-                            <w:r>
-                              <w:fldChar w:fldCharType="begin"/>
-                            </w:r>
-                            <w:r>
-                              <w:instrText xml:space="preserve"> SEQ Figuur \* ARABIC </w:instrText>
-                            </w:r>
-                            <w:r>
-                              <w:fldChar w:fldCharType="separate"/>
-                            </w:r>
-                            <w:r>
-                              <w:rPr>
-                                <w:noProof/>
-                              </w:rPr>
-                              <w:t>22</w:t>
-                            </w:r>
-                            <w:r>
-                              <w:fldChar w:fldCharType="end"/>
-                            </w:r>
+                            <w:fldSimple w:instr=" SEQ Figuur \* ARABIC ">
+                              <w:r>
+                                <w:rPr>
+                                  <w:noProof/>
+                                </w:rPr>
+                                <w:t>22</w:t>
+                              </w:r>
+                            </w:fldSimple>
                             <w:r>
                               <w:t>-Eind proces van "Grote bewerking"</w:t>
                             </w:r>
@@ -12906,24 +12556,14 @@
                       <w:r>
                         <w:t xml:space="preserve">Figuur </w:t>
                       </w:r>
-                      <w:r>
-                        <w:fldChar w:fldCharType="begin"/>
-                      </w:r>
-                      <w:r>
-                        <w:instrText xml:space="preserve"> SEQ Figuur \* ARABIC </w:instrText>
-                      </w:r>
-                      <w:r>
-                        <w:fldChar w:fldCharType="separate"/>
-                      </w:r>
-                      <w:r>
-                        <w:rPr>
-                          <w:noProof/>
-                        </w:rPr>
-                        <w:t>22</w:t>
-                      </w:r>
-                      <w:r>
-                        <w:fldChar w:fldCharType="end"/>
-                      </w:r>
+                      <w:fldSimple w:instr=" SEQ Figuur \* ARABIC ">
+                        <w:r>
+                          <w:rPr>
+                            <w:noProof/>
+                          </w:rPr>
+                          <w:t>22</w:t>
+                        </w:r>
+                      </w:fldSimple>
                       <w:r>
                         <w:t>-Eind proces van "Grote bewerking"</w:t>
                       </w:r>
@@ -13069,24 +12709,14 @@
                             <w:r>
                               <w:t xml:space="preserve">Figuur </w:t>
                             </w:r>
-                            <w:r>
-                              <w:fldChar w:fldCharType="begin"/>
-                            </w:r>
-                            <w:r>
-                              <w:instrText xml:space="preserve"> SEQ Figuur \* ARABIC </w:instrText>
-                            </w:r>
-                            <w:r>
-                              <w:fldChar w:fldCharType="separate"/>
-                            </w:r>
-                            <w:r>
-                              <w:rPr>
-                                <w:noProof/>
-                              </w:rPr>
-                              <w:t>23</w:t>
-                            </w:r>
-                            <w:r>
-                              <w:fldChar w:fldCharType="end"/>
-                            </w:r>
+                            <w:fldSimple w:instr=" SEQ Figuur \* ARABIC ">
+                              <w:r>
+                                <w:rPr>
+                                  <w:noProof/>
+                                </w:rPr>
+                                <w:t>23</w:t>
+                              </w:r>
+                            </w:fldSimple>
                             <w:r>
                               <w:t>-Weergaven resultaat van "Grote bewerking"</w:t>
                             </w:r>
@@ -13123,24 +12753,14 @@
                       <w:r>
                         <w:t xml:space="preserve">Figuur </w:t>
                       </w:r>
-                      <w:r>
-                        <w:fldChar w:fldCharType="begin"/>
-                      </w:r>
-                      <w:r>
-                        <w:instrText xml:space="preserve"> SEQ Figuur \* ARABIC </w:instrText>
-                      </w:r>
-                      <w:r>
-                        <w:fldChar w:fldCharType="separate"/>
-                      </w:r>
-                      <w:r>
-                        <w:rPr>
-                          <w:noProof/>
-                        </w:rPr>
-                        <w:t>23</w:t>
-                      </w:r>
-                      <w:r>
-                        <w:fldChar w:fldCharType="end"/>
-                      </w:r>
+                      <w:fldSimple w:instr=" SEQ Figuur \* ARABIC ">
+                        <w:r>
+                          <w:rPr>
+                            <w:noProof/>
+                          </w:rPr>
+                          <w:t>23</w:t>
+                        </w:r>
+                      </w:fldSimple>
                       <w:r>
                         <w:t>-Weergaven resultaat van "Grote bewerking"</w:t>
                       </w:r>
@@ -13503,24 +13123,14 @@
                             <w:r>
                               <w:t xml:space="preserve">Figuur </w:t>
                             </w:r>
-                            <w:r>
-                              <w:fldChar w:fldCharType="begin"/>
-                            </w:r>
-                            <w:r>
-                              <w:instrText xml:space="preserve"> SEQ Figuur \* ARABIC </w:instrText>
-                            </w:r>
-                            <w:r>
-                              <w:fldChar w:fldCharType="separate"/>
-                            </w:r>
-                            <w:r>
-                              <w:rPr>
-                                <w:noProof/>
-                              </w:rPr>
-                              <w:t>24</w:t>
-                            </w:r>
-                            <w:r>
-                              <w:fldChar w:fldCharType="end"/>
-                            </w:r>
+                            <w:fldSimple w:instr=" SEQ Figuur \* ARABIC ">
+                              <w:r>
+                                <w:rPr>
+                                  <w:noProof/>
+                                </w:rPr>
+                                <w:t>24</w:t>
+                              </w:r>
+                            </w:fldSimple>
                             <w:r>
                               <w:t>-Weergaven van het onderhoud traject van assessoren</w:t>
                             </w:r>
@@ -13557,24 +13167,14 @@
                       <w:r>
                         <w:t xml:space="preserve">Figuur </w:t>
                       </w:r>
-                      <w:r>
-                        <w:fldChar w:fldCharType="begin"/>
-                      </w:r>
-                      <w:r>
-                        <w:instrText xml:space="preserve"> SEQ Figuur \* ARABIC </w:instrText>
-                      </w:r>
-                      <w:r>
-                        <w:fldChar w:fldCharType="separate"/>
-                      </w:r>
-                      <w:r>
-                        <w:rPr>
-                          <w:noProof/>
-                        </w:rPr>
-                        <w:t>24</w:t>
-                      </w:r>
-                      <w:r>
-                        <w:fldChar w:fldCharType="end"/>
-                      </w:r>
+                      <w:fldSimple w:instr=" SEQ Figuur \* ARABIC ">
+                        <w:r>
+                          <w:rPr>
+                            <w:noProof/>
+                          </w:rPr>
+                          <w:t>24</w:t>
+                        </w:r>
+                      </w:fldSimple>
                       <w:r>
                         <w:t>-Weergaven van het onderhoud traject van assessoren</w:t>
                       </w:r>
@@ -13948,24 +13548,14 @@
                             <w:r>
                               <w:t xml:space="preserve">Figuur </w:t>
                             </w:r>
-                            <w:r>
-                              <w:fldChar w:fldCharType="begin"/>
-                            </w:r>
-                            <w:r>
-                              <w:instrText xml:space="preserve"> SEQ Figuur \* ARABIC </w:instrText>
-                            </w:r>
-                            <w:r>
-                              <w:fldChar w:fldCharType="separate"/>
-                            </w:r>
-                            <w:r>
-                              <w:rPr>
-                                <w:noProof/>
-                              </w:rPr>
-                              <w:t>25</w:t>
-                            </w:r>
-                            <w:r>
-                              <w:fldChar w:fldCharType="end"/>
-                            </w:r>
+                            <w:fldSimple w:instr=" SEQ Figuur \* ARABIC ">
+                              <w:r>
+                                <w:rPr>
+                                  <w:noProof/>
+                                </w:rPr>
+                                <w:t>25</w:t>
+                              </w:r>
+                            </w:fldSimple>
                             <w:r>
                               <w:t>-Functie om alle assessoren die op onderhoud moeten te verkrijgen</w:t>
                             </w:r>
@@ -14002,24 +13592,14 @@
                       <w:r>
                         <w:t xml:space="preserve">Figuur </w:t>
                       </w:r>
-                      <w:r>
-                        <w:fldChar w:fldCharType="begin"/>
-                      </w:r>
-                      <w:r>
-                        <w:instrText xml:space="preserve"> SEQ Figuur \* ARABIC </w:instrText>
-                      </w:r>
-                      <w:r>
-                        <w:fldChar w:fldCharType="separate"/>
-                      </w:r>
-                      <w:r>
-                        <w:rPr>
-                          <w:noProof/>
-                        </w:rPr>
-                        <w:t>25</w:t>
-                      </w:r>
-                      <w:r>
-                        <w:fldChar w:fldCharType="end"/>
-                      </w:r>
+                      <w:fldSimple w:instr=" SEQ Figuur \* ARABIC ">
+                        <w:r>
+                          <w:rPr>
+                            <w:noProof/>
+                          </w:rPr>
+                          <w:t>25</w:t>
+                        </w:r>
+                      </w:fldSimple>
                       <w:r>
                         <w:t>-Functie om alle assessoren die op onderhoud moeten te verkrijgen</w:t>
                       </w:r>
@@ -14172,24 +13752,14 @@
                             <w:r>
                               <w:t xml:space="preserve">Figuur </w:t>
                             </w:r>
-                            <w:r>
-                              <w:fldChar w:fldCharType="begin"/>
-                            </w:r>
-                            <w:r>
-                              <w:instrText xml:space="preserve"> SEQ Figuur \* ARABIC </w:instrText>
-                            </w:r>
-                            <w:r>
-                              <w:fldChar w:fldCharType="separate"/>
-                            </w:r>
-                            <w:r>
-                              <w:rPr>
-                                <w:noProof/>
-                              </w:rPr>
-                              <w:t>26</w:t>
-                            </w:r>
-                            <w:r>
-                              <w:fldChar w:fldCharType="end"/>
-                            </w:r>
+                            <w:fldSimple w:instr=" SEQ Figuur \* ARABIC ">
+                              <w:r>
+                                <w:rPr>
+                                  <w:noProof/>
+                                </w:rPr>
+                                <w:t>26</w:t>
+                              </w:r>
+                            </w:fldSimple>
                             <w:r>
                               <w:t>-Onderhoudstraject</w:t>
                             </w:r>
@@ -14232,24 +13802,14 @@
                       <w:r>
                         <w:t xml:space="preserve">Figuur </w:t>
                       </w:r>
-                      <w:r>
-                        <w:fldChar w:fldCharType="begin"/>
-                      </w:r>
-                      <w:r>
-                        <w:instrText xml:space="preserve"> SEQ Figuur \* ARABIC </w:instrText>
-                      </w:r>
-                      <w:r>
-                        <w:fldChar w:fldCharType="separate"/>
-                      </w:r>
-                      <w:r>
-                        <w:rPr>
-                          <w:noProof/>
-                        </w:rPr>
-                        <w:t>26</w:t>
-                      </w:r>
-                      <w:r>
-                        <w:fldChar w:fldCharType="end"/>
-                      </w:r>
+                      <w:fldSimple w:instr=" SEQ Figuur \* ARABIC ">
+                        <w:r>
+                          <w:rPr>
+                            <w:noProof/>
+                          </w:rPr>
+                          <w:t>26</w:t>
+                        </w:r>
+                      </w:fldSimple>
                       <w:r>
                         <w:t>-Onderhoudstraject</w:t>
                       </w:r>
@@ -14873,24 +14433,14 @@
                             <w:r>
                               <w:t xml:space="preserve">Figuur </w:t>
                             </w:r>
-                            <w:r>
-                              <w:fldChar w:fldCharType="begin"/>
-                            </w:r>
-                            <w:r>
-                              <w:instrText xml:space="preserve"> SEQ Figuur \* ARABIC </w:instrText>
-                            </w:r>
-                            <w:r>
-                              <w:fldChar w:fldCharType="separate"/>
-                            </w:r>
-                            <w:r>
-                              <w:rPr>
-                                <w:noProof/>
-                              </w:rPr>
-                              <w:t>27</w:t>
-                            </w:r>
-                            <w:r>
-                              <w:fldChar w:fldCharType="end"/>
-                            </w:r>
+                            <w:fldSimple w:instr=" SEQ Figuur \* ARABIC ">
+                              <w:r>
+                                <w:rPr>
+                                  <w:noProof/>
+                                </w:rPr>
+                                <w:t>27</w:t>
+                              </w:r>
+                            </w:fldSimple>
                             <w:r>
                               <w:t>-Weergaven Onderhoud Groepen maken / inplannen pagina</w:t>
                             </w:r>
@@ -14927,24 +14477,14 @@
                       <w:r>
                         <w:t xml:space="preserve">Figuur </w:t>
                       </w:r>
-                      <w:r>
-                        <w:fldChar w:fldCharType="begin"/>
-                      </w:r>
-                      <w:r>
-                        <w:instrText xml:space="preserve"> SEQ Figuur \* ARABIC </w:instrText>
-                      </w:r>
-                      <w:r>
-                        <w:fldChar w:fldCharType="separate"/>
-                      </w:r>
-                      <w:r>
-                        <w:rPr>
-                          <w:noProof/>
-                        </w:rPr>
-                        <w:t>27</w:t>
-                      </w:r>
-                      <w:r>
-                        <w:fldChar w:fldCharType="end"/>
-                      </w:r>
+                      <w:fldSimple w:instr=" SEQ Figuur \* ARABIC ">
+                        <w:r>
+                          <w:rPr>
+                            <w:noProof/>
+                          </w:rPr>
+                          <w:t>27</w:t>
+                        </w:r>
+                      </w:fldSimple>
                       <w:r>
                         <w:t>-Weergaven Onderhoud Groepen maken / inplannen pagina</w:t>
                       </w:r>
@@ -15143,7 +14683,7 @@
         <w:rStyle w:val="Paginanummer"/>
         <w:noProof/>
       </w:rPr>
-      <w:t>17</w:t>
+      <w:t>13</w:t>
     </w:r>
     <w:r>
       <w:rPr>
@@ -17890,6 +17430,149 @@
         <w:tcBorders>
           <w:top w:val="double" w:sz="4" w:space="0" w:color="4472C4" w:themeColor="accent1"/>
         </w:tcBorders>
+      </w:tcPr>
+    </w:tblStylePr>
+    <w:tblStylePr w:type="firstCol">
+      <w:rPr>
+        <w:b/>
+        <w:bCs/>
+      </w:rPr>
+    </w:tblStylePr>
+    <w:tblStylePr w:type="lastCol">
+      <w:rPr>
+        <w:b/>
+        <w:bCs/>
+      </w:rPr>
+    </w:tblStylePr>
+    <w:tblStylePr w:type="band1Vert">
+      <w:tblPr/>
+      <w:tcPr>
+        <w:shd w:val="clear" w:color="auto" w:fill="D9E2F3" w:themeFill="accent1" w:themeFillTint="33"/>
+      </w:tcPr>
+    </w:tblStylePr>
+    <w:tblStylePr w:type="band1Horz">
+      <w:tblPr/>
+      <w:tcPr>
+        <w:shd w:val="clear" w:color="auto" w:fill="D9E2F3" w:themeFill="accent1" w:themeFillTint="33"/>
+      </w:tcPr>
+    </w:tblStylePr>
+  </w:style>
+  <w:style w:type="table" w:styleId="Lijsttabel4-Accent1">
+    <w:name w:val="List Table 4 Accent 1"/>
+    <w:basedOn w:val="Standaardtabel"/>
+    <w:uiPriority w:val="49"/>
+    <w:rsid w:val="0083266E"/>
+    <w:tblPr>
+      <w:tblStyleRowBandSize w:val="1"/>
+      <w:tblStyleColBandSize w:val="1"/>
+      <w:tblBorders>
+        <w:top w:val="single" w:sz="4" w:space="0" w:color="8EAADB" w:themeColor="accent1" w:themeTint="99"/>
+        <w:left w:val="single" w:sz="4" w:space="0" w:color="8EAADB" w:themeColor="accent1" w:themeTint="99"/>
+        <w:bottom w:val="single" w:sz="4" w:space="0" w:color="8EAADB" w:themeColor="accent1" w:themeTint="99"/>
+        <w:right w:val="single" w:sz="4" w:space="0" w:color="8EAADB" w:themeColor="accent1" w:themeTint="99"/>
+        <w:insideH w:val="single" w:sz="4" w:space="0" w:color="8EAADB" w:themeColor="accent1" w:themeTint="99"/>
+      </w:tblBorders>
+    </w:tblPr>
+    <w:tblStylePr w:type="firstRow">
+      <w:rPr>
+        <w:b/>
+        <w:bCs/>
+        <w:color w:val="FFFFFF" w:themeColor="background1"/>
+      </w:rPr>
+      <w:tblPr/>
+      <w:tcPr>
+        <w:tcBorders>
+          <w:top w:val="single" w:sz="4" w:space="0" w:color="4472C4" w:themeColor="accent1"/>
+          <w:left w:val="single" w:sz="4" w:space="0" w:color="4472C4" w:themeColor="accent1"/>
+          <w:bottom w:val="single" w:sz="4" w:space="0" w:color="4472C4" w:themeColor="accent1"/>
+          <w:right w:val="single" w:sz="4" w:space="0" w:color="4472C4" w:themeColor="accent1"/>
+          <w:insideH w:val="nil"/>
+        </w:tcBorders>
+        <w:shd w:val="clear" w:color="auto" w:fill="4472C4" w:themeFill="accent1"/>
+      </w:tcPr>
+    </w:tblStylePr>
+    <w:tblStylePr w:type="lastRow">
+      <w:rPr>
+        <w:b/>
+        <w:bCs/>
+      </w:rPr>
+      <w:tblPr/>
+      <w:tcPr>
+        <w:tcBorders>
+          <w:top w:val="double" w:sz="4" w:space="0" w:color="8EAADB" w:themeColor="accent1" w:themeTint="99"/>
+        </w:tcBorders>
+      </w:tcPr>
+    </w:tblStylePr>
+    <w:tblStylePr w:type="firstCol">
+      <w:rPr>
+        <w:b/>
+        <w:bCs/>
+      </w:rPr>
+    </w:tblStylePr>
+    <w:tblStylePr w:type="lastCol">
+      <w:rPr>
+        <w:b/>
+        <w:bCs/>
+      </w:rPr>
+    </w:tblStylePr>
+    <w:tblStylePr w:type="band1Vert">
+      <w:tblPr/>
+      <w:tcPr>
+        <w:shd w:val="clear" w:color="auto" w:fill="D9E2F3" w:themeFill="accent1" w:themeFillTint="33"/>
+      </w:tcPr>
+    </w:tblStylePr>
+    <w:tblStylePr w:type="band1Horz">
+      <w:tblPr/>
+      <w:tcPr>
+        <w:shd w:val="clear" w:color="auto" w:fill="D9E2F3" w:themeFill="accent1" w:themeFillTint="33"/>
+      </w:tcPr>
+    </w:tblStylePr>
+  </w:style>
+  <w:style w:type="table" w:styleId="Rastertabel2-Accent1">
+    <w:name w:val="Grid Table 2 Accent 1"/>
+    <w:basedOn w:val="Standaardtabel"/>
+    <w:uiPriority w:val="47"/>
+    <w:rsid w:val="0083266E"/>
+    <w:tblPr>
+      <w:tblStyleRowBandSize w:val="1"/>
+      <w:tblStyleColBandSize w:val="1"/>
+      <w:tblBorders>
+        <w:top w:val="single" w:sz="2" w:space="0" w:color="8EAADB" w:themeColor="accent1" w:themeTint="99"/>
+        <w:bottom w:val="single" w:sz="2" w:space="0" w:color="8EAADB" w:themeColor="accent1" w:themeTint="99"/>
+        <w:insideH w:val="single" w:sz="2" w:space="0" w:color="8EAADB" w:themeColor="accent1" w:themeTint="99"/>
+        <w:insideV w:val="single" w:sz="2" w:space="0" w:color="8EAADB" w:themeColor="accent1" w:themeTint="99"/>
+      </w:tblBorders>
+    </w:tblPr>
+    <w:tblStylePr w:type="firstRow">
+      <w:rPr>
+        <w:b/>
+        <w:bCs/>
+      </w:rPr>
+      <w:tblPr/>
+      <w:tcPr>
+        <w:tcBorders>
+          <w:top w:val="nil"/>
+          <w:bottom w:val="single" w:sz="12" w:space="0" w:color="8EAADB" w:themeColor="accent1" w:themeTint="99"/>
+          <w:insideH w:val="nil"/>
+          <w:insideV w:val="nil"/>
+        </w:tcBorders>
+        <w:shd w:val="clear" w:color="auto" w:fill="FFFFFF" w:themeFill="background1"/>
+      </w:tcPr>
+    </w:tblStylePr>
+    <w:tblStylePr w:type="lastRow">
+      <w:rPr>
+        <w:b/>
+        <w:bCs/>
+      </w:rPr>
+      <w:tblPr/>
+      <w:tcPr>
+        <w:tcBorders>
+          <w:top w:val="double" w:sz="2" w:space="0" w:color="8EAADB" w:themeColor="accent1" w:themeTint="99"/>
+          <w:bottom w:val="nil"/>
+          <w:insideH w:val="nil"/>
+          <w:insideV w:val="nil"/>
+        </w:tcBorders>
+        <w:shd w:val="clear" w:color="auto" w:fill="FFFFFF" w:themeFill="background1"/>
       </w:tcPr>
     </w:tblStylePr>
     <w:tblStylePr w:type="firstCol">
@@ -33142,7 +32825,7 @@
 </file>
 
 <file path=customXml/itemProps2.xml><?xml version="1.0" encoding="utf-8"?>
-<ds:datastoreItem xmlns:ds="http://schemas.openxmlformats.org/officeDocument/2006/customXml" ds:itemID="{64292E3D-C4B8-4A91-BC36-AE1EE1AE2E61}">
+<ds:datastoreItem xmlns:ds="http://schemas.openxmlformats.org/officeDocument/2006/customXml" ds:itemID="{974D0FDB-64E9-4D29-A583-EAF278F0C824}">
   <ds:schemaRefs>
     <ds:schemaRef ds:uri="http://schemas.openxmlformats.org/officeDocument/2006/bibliography"/>
   </ds:schemaRefs>

</xml_diff>